<commit_message>
adding acceptance test report
</commit_message>
<xml_diff>
--- a/docs/CACIE_Tool_Documentation_sumdoseDB.docx
+++ b/docs/CACIE_Tool_Documentation_sumdoseDB.docx
@@ -204,13 +204,7 @@
         <w:rPr>
           <w:rFonts w:ascii="Arial" w:hAnsi="Arial"/>
         </w:rPr>
-        <w:t xml:space="preserve"> tool.</w:t>
-      </w:r>
-      <w:r>
-        <w:rPr>
-          <w:rFonts w:ascii="Arial" w:hAnsi="Arial"/>
-        </w:rPr>
-        <w:t xml:space="preserve">  Where possible, we recommend using this tool over ca-</w:t>
+        <w:t xml:space="preserve"> tool.  Where possible, we recommend using this tool over ca-</w:t>
       </w:r>
       <w:proofErr w:type="spellStart"/>
       <w:r>
@@ -1291,24 +1285,16 @@
         <w:rPr>
           <w:rFonts w:ascii="Consolas" w:hAnsi="Consolas"/>
         </w:rPr>
-        <w:t>”</w:t>
-      </w:r>
-      <w:proofErr w:type="gramStart"/>
+        <w:t>”:”</w:t>
+      </w:r>
+      <w:proofErr w:type="spellStart"/>
       <w:r>
         <w:rPr>
           <w:rFonts w:ascii="Consolas" w:hAnsi="Consolas"/>
         </w:rPr>
-        <w:t>:”</w:t>
-      </w:r>
-      <w:proofErr w:type="spellStart"/>
-      <w:r>
-        <w:rPr>
-          <w:rFonts w:ascii="Consolas" w:hAnsi="Consolas"/>
-        </w:rPr>
         <w:t>aNameForTheDatabase</w:t>
       </w:r>
       <w:proofErr w:type="spellEnd"/>
-      <w:proofErr w:type="gramEnd"/>
       <w:r>
         <w:rPr>
           <w:rFonts w:ascii="Consolas" w:hAnsi="Consolas"/>
@@ -1344,14 +1330,12 @@
         <w:t>seFiles</w:t>
       </w:r>
       <w:proofErr w:type="spellEnd"/>
-      <w:proofErr w:type="gramStart"/>
       <w:r>
         <w:rPr>
           <w:rFonts w:ascii="Consolas" w:hAnsi="Consolas"/>
         </w:rPr>
         <w:t>":[</w:t>
       </w:r>
-      <w:proofErr w:type="gramEnd"/>
     </w:p>
     <w:p>
       <w:pPr>
@@ -3383,15 +3367,39 @@
         <w:spacing w:after="120"/>
         <w:rPr>
           <w:rFonts w:ascii="Arial" w:hAnsi="Arial" w:cs="Arial"/>
-          <w:color w:val="FF0000"/>
         </w:rPr>
       </w:pPr>
       <w:r>
         <w:rPr>
           <w:rFonts w:ascii="Arial" w:hAnsi="Arial" w:cs="Arial"/>
-          <w:color w:val="FF0000"/>
-        </w:rPr>
-        <w:t>Code walkthrough was performed by Neil Powers on 08/18/2020. No impacts to other repository tools or shared library dependencies were identified for the Sum Dose tool.</w:t>
+        </w:rPr>
+        <w:t xml:space="preserve">Code walkthrough was performed by Neil Powers on 08/20/2020. No impacts to other repository tools or shared library dependencies were identified for the </w:t>
+      </w:r>
+      <w:proofErr w:type="spellStart"/>
+      <w:r>
+        <w:rPr>
+          <w:rFonts w:ascii="Arial" w:hAnsi="Arial" w:cs="Arial"/>
+        </w:rPr>
+        <w:t>s</w:t>
+      </w:r>
+      <w:r>
+        <w:rPr>
+          <w:rFonts w:ascii="Arial" w:hAnsi="Arial" w:cs="Arial"/>
+        </w:rPr>
+        <w:t>umDose</w:t>
+      </w:r>
+      <w:r>
+        <w:rPr>
+          <w:rFonts w:ascii="Arial" w:hAnsi="Arial" w:cs="Arial"/>
+        </w:rPr>
+        <w:t>DB</w:t>
+      </w:r>
+      <w:proofErr w:type="spellEnd"/>
+      <w:r>
+        <w:rPr>
+          <w:rFonts w:ascii="Arial" w:hAnsi="Arial" w:cs="Arial"/>
+        </w:rPr>
+        <w:t xml:space="preserve"> tool.</w:t>
       </w:r>
     </w:p>
     <w:p>
@@ -5627,7 +5635,7 @@
                 <w:rFonts w:ascii="Consolas" w:hAnsi="Consolas"/>
                 <w:sz w:val="20"/>
               </w:rPr>
-              <w:t>c</w:t>
+              <w:t>C</w:t>
             </w:r>
             <w:r>
               <w:rPr>
@@ -5824,7 +5832,7 @@
                 <w:rFonts w:ascii="Consolas" w:hAnsi="Consolas"/>
                 <w:sz w:val="20"/>
               </w:rPr>
-              <w:t>c</w:t>
+              <w:t>C</w:t>
             </w:r>
             <w:r>
               <w:rPr>
@@ -6011,23 +6019,7 @@
                 <w:rFonts w:ascii="Arial" w:hAnsi="Arial"/>
                 <w:sz w:val="20"/>
               </w:rPr>
-              <w:t>The first line contains “d</w:t>
-            </w:r>
-            <w:proofErr w:type="gramStart"/>
-            <w:r>
-              <w:rPr>
-                <w:rFonts w:ascii="Arial" w:hAnsi="Arial"/>
-                <w:sz w:val="20"/>
-              </w:rPr>
-              <w:t>1,d</w:t>
-            </w:r>
-            <w:proofErr w:type="gramEnd"/>
-            <w:r>
-              <w:rPr>
-                <w:rFonts w:ascii="Arial" w:hAnsi="Arial"/>
-                <w:sz w:val="20"/>
-              </w:rPr>
-              <w:t>2,d3,dose” as the last four column headers in the first line of the output</w:t>
+              <w:t>The first line contains “d1,d2,d3,dose” as the last four column headers in the first line of the output</w:t>
             </w:r>
           </w:p>
         </w:tc>
@@ -6520,23 +6512,7 @@
                 <w:rFonts w:ascii="Arial" w:hAnsi="Arial"/>
                 <w:sz w:val="20"/>
               </w:rPr>
-              <w:t>,99,12 for d</w:t>
-            </w:r>
-            <w:proofErr w:type="gramStart"/>
-            <w:r>
-              <w:rPr>
-                <w:rFonts w:ascii="Arial" w:hAnsi="Arial"/>
-                <w:sz w:val="20"/>
-              </w:rPr>
-              <w:t>1,d</w:t>
-            </w:r>
-            <w:proofErr w:type="gramEnd"/>
-            <w:r>
-              <w:rPr>
-                <w:rFonts w:ascii="Arial" w:hAnsi="Arial"/>
-                <w:sz w:val="20"/>
-              </w:rPr>
-              <w:t>2,d3</w:t>
+              <w:t>,99,12 for d1,d2,d3</w:t>
             </w:r>
           </w:p>
         </w:tc>
@@ -7356,6 +7332,2466 @@
         <w:t>Tool Runner Log</w:t>
       </w:r>
     </w:p>
+    <w:p/>
+    <w:p>
+      <w:r>
+        <w:t>INFO--08/20/2020 03:30:09 PM--Starting CA-CIE Tool Runner.</w:t>
+      </w:r>
+      <w:r>
+        <w:tab/>
+        <w:t>Logging to "outputs/runlog.txt"</w:t>
+      </w:r>
+    </w:p>
+    <w:p>
+      <w:r>
+        <w:t>INFO--08/20/2020 03:30:09 PM--Code Version: 83fd29e41185e0f8b8560c5b83469c1e189a5931 v4.2: /home/ca/CA-CIE-Tools/</w:t>
+      </w:r>
+      <w:proofErr w:type="spellStart"/>
+      <w:r>
+        <w:t>pylib</w:t>
+      </w:r>
+      <w:proofErr w:type="spellEnd"/>
+      <w:r>
+        <w:t>/runner/runner.py&lt;--1bcfd6779e9cbdb82673405873a8e5e81514ae27</w:t>
+      </w:r>
+    </w:p>
+    <w:p/>
+    <w:p>
+      <w:r>
+        <w:t>INFO--08/20/2020 03:30:09 PM--Code Version: 6e385e30e8fe573e0d2033124e7e1a6743c33d4d Local repo SHA-1 has does not correspond to a remote repo release version: /home/ca/dose/test-sumDoseDB/CA-CIE-Tools/pylib/casumdose/sumDoseDB.py&lt;--3b36a233570ec1fee36942a339da8a24be87434b</w:t>
+      </w:r>
+    </w:p>
+    <w:p/>
+    <w:p>
+      <w:r>
+        <w:t>INFO--08/20/2020 03:30:09 PM--QA Status: QUALIFIED : /home/ca/CA-CIE-Tools/pylib/runner/runner.py</w:t>
+      </w:r>
+    </w:p>
+    <w:p>
+      <w:r>
+        <w:t>INFO--08/20/2020 03:30:09 PM--QA Status: TEST : /home/ca/dose/test-sumDoseDB/CA-CIE-Tools/pylib/casumdose/sumDoseDB.py</w:t>
+      </w:r>
+    </w:p>
+    <w:p>
+      <w:r>
+        <w:t>INFO--08/20/2020 03:30:09 PM--Invoking Command:"python3"</w:t>
+      </w:r>
+      <w:r>
+        <w:tab/>
+        <w:t>with Arguments:"/home/ca/dose/test-sumDoseDB/CA-CIE-Tools/pylib/casumdose/sumDoseDB.py inputs/testControlAT1.json"</w:t>
+      </w:r>
+    </w:p>
+    <w:p>
+      <w:r>
+        <w:t>INFO--08/20/2020 03:30:09 PM--</w:t>
+      </w:r>
+      <w:proofErr w:type="spellStart"/>
+      <w:r>
+        <w:t>Username:ca</w:t>
+      </w:r>
+      <w:proofErr w:type="spellEnd"/>
+      <w:r>
+        <w:tab/>
+      </w:r>
+      <w:proofErr w:type="spellStart"/>
+      <w:r>
+        <w:t>Computer:twotbbase</w:t>
+      </w:r>
+      <w:proofErr w:type="spellEnd"/>
+      <w:r>
+        <w:tab/>
+      </w:r>
+      <w:proofErr w:type="spellStart"/>
+      <w:r>
+        <w:t>Platform:Linux</w:t>
+      </w:r>
+      <w:proofErr w:type="spellEnd"/>
+      <w:r>
+        <w:t xml:space="preserve"> 4.15.0-112-generic #113-Ubuntu SMP Thu Jul 9 23:41:39 UTC 2020</w:t>
+      </w:r>
+    </w:p>
+    <w:p>
+      <w:pPr>
+        <w:rPr>
+          <w:b/>
+          <w:bCs/>
+        </w:rPr>
+      </w:pPr>
+    </w:p>
+    <w:tbl>
+      <w:tblPr>
+        <w:tblStyle w:val="TableGrid"/>
+        <w:tblW w:w="0" w:type="auto"/>
+        <w:tblInd w:w="720" w:type="dxa"/>
+        <w:tblLook w:val="04A0" w:firstRow="1" w:lastRow="0" w:firstColumn="1" w:lastColumn="0" w:noHBand="0" w:noVBand="1"/>
+      </w:tblPr>
+      <w:tblGrid>
+        <w:gridCol w:w="661"/>
+        <w:gridCol w:w="3659"/>
+        <w:gridCol w:w="3823"/>
+        <w:gridCol w:w="1217"/>
+      </w:tblGrid>
+      <w:tr>
+        <w:trPr>
+          <w:cantSplit/>
+          <w:trHeight w:val="360"/>
+          <w:tblHeader/>
+        </w:trPr>
+        <w:tc>
+          <w:tcPr>
+            <w:tcW w:w="9360" w:type="dxa"/>
+            <w:gridSpan w:val="4"/>
+            <w:tcBorders>
+              <w:top w:val="nil"/>
+              <w:left w:val="nil"/>
+              <w:bottom w:val="single" w:sz="4" w:space="0" w:color="auto"/>
+              <w:right w:val="nil"/>
+            </w:tcBorders>
+            <w:vAlign w:val="bottom"/>
+          </w:tcPr>
+          <w:p>
+            <w:pPr>
+              <w:pStyle w:val="Table"/>
+            </w:pPr>
+            <w:r>
+              <w:t>Table 2</w:t>
+            </w:r>
+          </w:p>
+          <w:p>
+            <w:pPr>
+              <w:pStyle w:val="H1bodytext"/>
+              <w:spacing w:after="0"/>
+              <w:ind w:left="0"/>
+              <w:jc w:val="center"/>
+              <w:rPr>
+                <w:rFonts w:ascii="Arial" w:hAnsi="Arial"/>
+                <w:b/>
+                <w:szCs w:val="22"/>
+              </w:rPr>
+            </w:pPr>
+            <w:sdt>
+              <w:sdtPr>
+                <w:rPr>
+                  <w:rFonts w:ascii="Arial" w:hAnsi="Arial"/>
+                  <w:b/>
+                  <w:bCs/>
+                  <w:szCs w:val="22"/>
+                </w:rPr>
+                <w:alias w:val="Keywords"/>
+                <w:tag w:val=""/>
+                <w:id w:val="-2021003612"/>
+                <w:placeholder>
+                  <w:docPart w:val="32E33C031BE84267916760B6C045BE1B"/>
+                </w:placeholder>
+                <w:dataBinding w:prefixMappings="xmlns:ns0='http://purl.org/dc/elements/1.1/' xmlns:ns1='http://schemas.openxmlformats.org/package/2006/metadata/core-properties' " w:xpath="/ns1:coreProperties[1]/ns1:keywords[1]" w:storeItemID="{6C3C8BC8-F283-45AE-878A-BAB7291924A1}"/>
+                <w:text/>
+              </w:sdtPr>
+              <w:sdtEndPr/>
+              <w:sdtContent>
+                <w:r>
+                  <w:rPr>
+                    <w:rFonts w:ascii="Arial" w:hAnsi="Arial"/>
+                    <w:b/>
+                    <w:bCs/>
+                    <w:szCs w:val="22"/>
+                  </w:rPr>
+                  <w:t>ca-</w:t>
+                </w:r>
+                <w:proofErr w:type="spellStart"/>
+                <w:r>
+                  <w:rPr>
+                    <w:rFonts w:ascii="Arial" w:hAnsi="Arial"/>
+                    <w:b/>
+                    <w:bCs/>
+                    <w:szCs w:val="22"/>
+                  </w:rPr>
+                  <w:t>sumdosedb</w:t>
+                </w:r>
+                <w:proofErr w:type="spellEnd"/>
+              </w:sdtContent>
+            </w:sdt>
+            <w:r>
+              <w:rPr>
+                <w:rFonts w:ascii="Arial" w:hAnsi="Arial" w:cs="Arial"/>
+                <w:b/>
+                <w:szCs w:val="22"/>
+              </w:rPr>
+              <w:t xml:space="preserve"> Acceptance </w:t>
+            </w:r>
+            <w:r>
+              <w:rPr>
+                <w:rFonts w:ascii="Arial" w:hAnsi="Arial"/>
+                <w:b/>
+                <w:szCs w:val="22"/>
+              </w:rPr>
+              <w:t>Test Plan Case 1</w:t>
+            </w:r>
+          </w:p>
+        </w:tc>
+      </w:tr>
+      <w:tr>
+        <w:trPr>
+          <w:cantSplit/>
+          <w:trHeight w:val="530"/>
+          <w:tblHeader/>
+        </w:trPr>
+        <w:tc>
+          <w:tcPr>
+            <w:tcW w:w="4320" w:type="dxa"/>
+            <w:gridSpan w:val="2"/>
+            <w:tcBorders>
+              <w:top w:val="single" w:sz="4" w:space="0" w:color="auto"/>
+            </w:tcBorders>
+            <w:shd w:val="clear" w:color="auto" w:fill="auto"/>
+            <w:vAlign w:val="center"/>
+          </w:tcPr>
+          <w:p>
+            <w:pPr>
+              <w:pStyle w:val="H1bodytext"/>
+              <w:spacing w:after="0"/>
+              <w:ind w:left="0"/>
+              <w:jc w:val="center"/>
+              <w:rPr>
+                <w:rFonts w:ascii="Arial" w:hAnsi="Arial"/>
+                <w:b/>
+                <w:sz w:val="20"/>
+              </w:rPr>
+            </w:pPr>
+            <w:sdt>
+              <w:sdtPr>
+                <w:rPr>
+                  <w:rFonts w:ascii="Arial" w:hAnsi="Arial"/>
+                  <w:b/>
+                  <w:bCs/>
+                  <w:sz w:val="20"/>
+                </w:rPr>
+                <w:alias w:val="Keywords"/>
+                <w:tag w:val=""/>
+                <w:id w:val="1914275786"/>
+                <w:placeholder>
+                  <w:docPart w:val="16643740DD984BB0A358853F8CDAA964"/>
+                </w:placeholder>
+                <w:dataBinding w:prefixMappings="xmlns:ns0='http://purl.org/dc/elements/1.1/' xmlns:ns1='http://schemas.openxmlformats.org/package/2006/metadata/core-properties' " w:xpath="/ns1:coreProperties[1]/ns1:keywords[1]" w:storeItemID="{6C3C8BC8-F283-45AE-878A-BAB7291924A1}"/>
+                <w:text/>
+              </w:sdtPr>
+              <w:sdtEndPr/>
+              <w:sdtContent>
+                <w:r>
+                  <w:rPr>
+                    <w:rFonts w:ascii="Arial" w:hAnsi="Arial"/>
+                    <w:b/>
+                    <w:bCs/>
+                    <w:sz w:val="20"/>
+                  </w:rPr>
+                  <w:t>ca-</w:t>
+                </w:r>
+                <w:proofErr w:type="spellStart"/>
+                <w:r>
+                  <w:rPr>
+                    <w:rFonts w:ascii="Arial" w:hAnsi="Arial"/>
+                    <w:b/>
+                    <w:bCs/>
+                    <w:sz w:val="20"/>
+                  </w:rPr>
+                  <w:t>sumdosedb</w:t>
+                </w:r>
+                <w:proofErr w:type="spellEnd"/>
+              </w:sdtContent>
+            </w:sdt>
+            <w:r>
+              <w:rPr>
+                <w:rFonts w:ascii="Arial" w:hAnsi="Arial" w:cs="Arial"/>
+                <w:b/>
+                <w:sz w:val="20"/>
+              </w:rPr>
+              <w:t xml:space="preserve"> </w:t>
+            </w:r>
+            <w:r>
+              <w:rPr>
+                <w:rFonts w:ascii="Arial" w:hAnsi="Arial"/>
+                <w:b/>
+                <w:sz w:val="20"/>
+              </w:rPr>
+              <w:t>Acceptance Testing</w:t>
+            </w:r>
+          </w:p>
+          <w:p>
+            <w:pPr>
+              <w:pStyle w:val="H1bodytext"/>
+              <w:spacing w:after="0"/>
+              <w:ind w:left="0"/>
+              <w:jc w:val="center"/>
+              <w:rPr>
+                <w:rFonts w:ascii="Arial" w:hAnsi="Arial"/>
+                <w:b/>
+                <w:sz w:val="20"/>
+              </w:rPr>
+            </w:pPr>
+            <w:r>
+              <w:rPr>
+                <w:rFonts w:ascii="Arial" w:hAnsi="Arial"/>
+                <w:b/>
+                <w:sz w:val="20"/>
+              </w:rPr>
+              <w:t>CACIE</w:t>
+            </w:r>
+            <w:r>
+              <w:rPr>
+                <w:rFonts w:ascii="Arial" w:hAnsi="Arial"/>
+                <w:b/>
+                <w:sz w:val="20"/>
+              </w:rPr>
+              <w:t>-</w:t>
+            </w:r>
+            <w:sdt>
+              <w:sdtPr>
+                <w:rPr>
+                  <w:rFonts w:ascii="Arial" w:hAnsi="Arial"/>
+                  <w:b/>
+                  <w:bCs/>
+                  <w:sz w:val="20"/>
+                </w:rPr>
+                <w:alias w:val="Keywords"/>
+                <w:tag w:val=""/>
+                <w:id w:val="-1409383243"/>
+                <w:placeholder>
+                  <w:docPart w:val="1466B984B2BB42B38DCCDF2E01A4BBE4"/>
+                </w:placeholder>
+                <w:dataBinding w:prefixMappings="xmlns:ns0='http://purl.org/dc/elements/1.1/' xmlns:ns1='http://schemas.openxmlformats.org/package/2006/metadata/core-properties' " w:xpath="/ns1:coreProperties[1]/ns1:keywords[1]" w:storeItemID="{6C3C8BC8-F283-45AE-878A-BAB7291924A1}"/>
+                <w:text/>
+              </w:sdtPr>
+              <w:sdtEndPr/>
+              <w:sdtContent>
+                <w:r>
+                  <w:rPr>
+                    <w:rFonts w:ascii="Arial" w:hAnsi="Arial"/>
+                    <w:b/>
+                    <w:bCs/>
+                    <w:sz w:val="20"/>
+                  </w:rPr>
+                  <w:t>ca-</w:t>
+                </w:r>
+                <w:proofErr w:type="spellStart"/>
+                <w:r>
+                  <w:rPr>
+                    <w:rFonts w:ascii="Arial" w:hAnsi="Arial"/>
+                    <w:b/>
+                    <w:bCs/>
+                    <w:sz w:val="20"/>
+                  </w:rPr>
+                  <w:t>sumdosedb</w:t>
+                </w:r>
+                <w:proofErr w:type="spellEnd"/>
+              </w:sdtContent>
+            </w:sdt>
+            <w:r>
+              <w:rPr>
+                <w:rFonts w:ascii="Arial" w:hAnsi="Arial"/>
+                <w:b/>
+                <w:sz w:val="20"/>
+              </w:rPr>
+              <w:t xml:space="preserve"> – AT-</w:t>
+            </w:r>
+            <w:r>
+              <w:rPr>
+                <w:rFonts w:ascii="Arial" w:hAnsi="Arial"/>
+                <w:b/>
+                <w:sz w:val="20"/>
+              </w:rPr>
+              <w:t>1</w:t>
+            </w:r>
+          </w:p>
+        </w:tc>
+        <w:tc>
+          <w:tcPr>
+            <w:tcW w:w="5040" w:type="dxa"/>
+            <w:gridSpan w:val="2"/>
+            <w:tcBorders>
+              <w:top w:val="single" w:sz="4" w:space="0" w:color="auto"/>
+            </w:tcBorders>
+            <w:shd w:val="clear" w:color="auto" w:fill="auto"/>
+            <w:vAlign w:val="center"/>
+          </w:tcPr>
+          <w:p>
+            <w:pPr>
+              <w:pStyle w:val="H1bodytext"/>
+              <w:spacing w:after="0"/>
+              <w:ind w:left="0"/>
+              <w:rPr>
+                <w:rFonts w:ascii="Arial" w:hAnsi="Arial"/>
+                <w:bCs/>
+                <w:sz w:val="20"/>
+              </w:rPr>
+            </w:pPr>
+            <w:r>
+              <w:rPr>
+                <w:rFonts w:ascii="Arial" w:hAnsi="Arial"/>
+                <w:b/>
+                <w:sz w:val="20"/>
+              </w:rPr>
+              <w:t>Date:</w:t>
+            </w:r>
+            <w:r>
+              <w:rPr>
+                <w:rFonts w:ascii="Arial" w:hAnsi="Arial"/>
+                <w:b/>
+                <w:sz w:val="20"/>
+              </w:rPr>
+              <w:t xml:space="preserve"> </w:t>
+            </w:r>
+            <w:r>
+              <w:rPr>
+                <w:rFonts w:ascii="Arial" w:hAnsi="Arial"/>
+                <w:bCs/>
+                <w:sz w:val="20"/>
+              </w:rPr>
+              <w:t>8/20/2020</w:t>
+            </w:r>
+          </w:p>
+        </w:tc>
+      </w:tr>
+      <w:tr>
+        <w:trPr>
+          <w:cantSplit/>
+          <w:trHeight w:val="530"/>
+          <w:tblHeader/>
+        </w:trPr>
+        <w:tc>
+          <w:tcPr>
+            <w:tcW w:w="4320" w:type="dxa"/>
+            <w:gridSpan w:val="2"/>
+            <w:tcBorders>
+              <w:top w:val="single" w:sz="4" w:space="0" w:color="auto"/>
+            </w:tcBorders>
+            <w:shd w:val="clear" w:color="auto" w:fill="auto"/>
+            <w:vAlign w:val="center"/>
+          </w:tcPr>
+          <w:p>
+            <w:pPr>
+              <w:pStyle w:val="H1bodytext"/>
+              <w:spacing w:after="0"/>
+              <w:ind w:left="0"/>
+              <w:rPr>
+                <w:rFonts w:ascii="Arial" w:hAnsi="Arial"/>
+                <w:b/>
+                <w:sz w:val="20"/>
+              </w:rPr>
+            </w:pPr>
+            <w:r>
+              <w:rPr>
+                <w:rFonts w:ascii="Arial" w:hAnsi="Arial"/>
+                <w:b/>
+                <w:sz w:val="20"/>
+              </w:rPr>
+              <w:t xml:space="preserve">Tool Runner </w:t>
+            </w:r>
+            <w:r>
+              <w:rPr>
+                <w:rFonts w:ascii="Arial" w:hAnsi="Arial"/>
+                <w:b/>
+                <w:sz w:val="20"/>
+              </w:rPr>
+              <w:t xml:space="preserve">Log </w:t>
+            </w:r>
+            <w:r>
+              <w:rPr>
+                <w:rFonts w:ascii="Arial" w:hAnsi="Arial"/>
+                <w:b/>
+                <w:sz w:val="20"/>
+              </w:rPr>
+              <w:t>File Location for this test:</w:t>
+            </w:r>
+          </w:p>
+          <w:p>
+            <w:pPr>
+              <w:pStyle w:val="H1bodytext"/>
+              <w:spacing w:after="0"/>
+              <w:ind w:left="0"/>
+              <w:rPr>
+                <w:rFonts w:ascii="Arial" w:hAnsi="Arial"/>
+                <w:b/>
+                <w:sz w:val="20"/>
+              </w:rPr>
+            </w:pPr>
+            <w:r>
+              <w:rPr>
+                <w:rFonts w:ascii="Arial" w:hAnsi="Arial"/>
+                <w:b/>
+                <w:sz w:val="20"/>
+              </w:rPr>
+              <w:t>~/dose/test-</w:t>
+            </w:r>
+            <w:proofErr w:type="spellStart"/>
+            <w:r>
+              <w:rPr>
+                <w:rFonts w:ascii="Arial" w:hAnsi="Arial"/>
+                <w:b/>
+                <w:sz w:val="20"/>
+              </w:rPr>
+              <w:t>sumDoseDB</w:t>
+            </w:r>
+            <w:proofErr w:type="spellEnd"/>
+            <w:r>
+              <w:rPr>
+                <w:rFonts w:ascii="Arial" w:hAnsi="Arial"/>
+                <w:b/>
+                <w:sz w:val="20"/>
+              </w:rPr>
+              <w:t>/test/outputs/runlog.txt</w:t>
+            </w:r>
+          </w:p>
+        </w:tc>
+        <w:tc>
+          <w:tcPr>
+            <w:tcW w:w="5040" w:type="dxa"/>
+            <w:gridSpan w:val="2"/>
+            <w:tcBorders>
+              <w:top w:val="single" w:sz="4" w:space="0" w:color="auto"/>
+            </w:tcBorders>
+            <w:shd w:val="clear" w:color="auto" w:fill="auto"/>
+            <w:vAlign w:val="center"/>
+          </w:tcPr>
+          <w:p>
+            <w:pPr>
+              <w:pStyle w:val="H1bodytext"/>
+              <w:spacing w:after="0"/>
+              <w:ind w:left="0"/>
+              <w:rPr>
+                <w:rFonts w:ascii="Arial" w:hAnsi="Arial"/>
+                <w:bCs/>
+                <w:sz w:val="20"/>
+              </w:rPr>
+            </w:pPr>
+            <w:r>
+              <w:rPr>
+                <w:rFonts w:ascii="Arial" w:hAnsi="Arial"/>
+                <w:b/>
+                <w:sz w:val="20"/>
+              </w:rPr>
+              <w:t>Test Performed By:</w:t>
+            </w:r>
+            <w:r>
+              <w:rPr>
+                <w:rFonts w:ascii="Arial" w:hAnsi="Arial"/>
+                <w:bCs/>
+                <w:sz w:val="20"/>
+              </w:rPr>
+              <w:t xml:space="preserve"> Christian Hall</w:t>
+            </w:r>
+          </w:p>
+        </w:tc>
+      </w:tr>
+      <w:tr>
+        <w:trPr>
+          <w:cantSplit/>
+          <w:trHeight w:val="530"/>
+          <w:tblHeader/>
+        </w:trPr>
+        <w:tc>
+          <w:tcPr>
+            <w:tcW w:w="9360" w:type="dxa"/>
+            <w:gridSpan w:val="4"/>
+            <w:tcBorders>
+              <w:top w:val="single" w:sz="4" w:space="0" w:color="auto"/>
+            </w:tcBorders>
+            <w:shd w:val="clear" w:color="auto" w:fill="auto"/>
+            <w:vAlign w:val="center"/>
+          </w:tcPr>
+          <w:p>
+            <w:pPr>
+              <w:pStyle w:val="H1bodytext"/>
+              <w:spacing w:after="0"/>
+              <w:ind w:left="0"/>
+              <w:rPr>
+                <w:rFonts w:ascii="Arial" w:hAnsi="Arial"/>
+                <w:b/>
+                <w:sz w:val="20"/>
+              </w:rPr>
+            </w:pPr>
+            <w:r>
+              <w:rPr>
+                <w:rFonts w:ascii="Arial" w:hAnsi="Arial"/>
+                <w:b/>
+                <w:sz w:val="20"/>
+              </w:rPr>
+              <w:t xml:space="preserve">Testing Directory: </w:t>
+            </w:r>
+            <w:r>
+              <w:rPr>
+                <w:rFonts w:ascii="Arial" w:hAnsi="Arial"/>
+                <w:b/>
+                <w:sz w:val="20"/>
+              </w:rPr>
+              <w:t>~/dose/test-</w:t>
+            </w:r>
+            <w:proofErr w:type="spellStart"/>
+            <w:r>
+              <w:rPr>
+                <w:rFonts w:ascii="Arial" w:hAnsi="Arial"/>
+                <w:b/>
+                <w:sz w:val="20"/>
+              </w:rPr>
+              <w:t>sumDoseDB</w:t>
+            </w:r>
+            <w:proofErr w:type="spellEnd"/>
+            <w:r>
+              <w:rPr>
+                <w:rFonts w:ascii="Arial" w:hAnsi="Arial"/>
+                <w:b/>
+                <w:sz w:val="20"/>
+              </w:rPr>
+              <w:t>/test</w:t>
+            </w:r>
+          </w:p>
+        </w:tc>
+      </w:tr>
+      <w:tr>
+        <w:trPr>
+          <w:cantSplit/>
+          <w:trHeight w:val="530"/>
+          <w:tblHeader/>
+        </w:trPr>
+        <w:tc>
+          <w:tcPr>
+            <w:tcW w:w="661" w:type="dxa"/>
+            <w:tcBorders>
+              <w:top w:val="single" w:sz="4" w:space="0" w:color="auto"/>
+            </w:tcBorders>
+            <w:shd w:val="clear" w:color="auto" w:fill="D9D9D9" w:themeFill="background1" w:themeFillShade="D9"/>
+            <w:vAlign w:val="center"/>
+          </w:tcPr>
+          <w:p>
+            <w:pPr>
+              <w:pStyle w:val="H1bodytext"/>
+              <w:spacing w:after="0"/>
+              <w:ind w:left="0"/>
+              <w:jc w:val="center"/>
+              <w:rPr>
+                <w:rFonts w:ascii="Arial" w:hAnsi="Arial"/>
+                <w:b/>
+                <w:sz w:val="20"/>
+              </w:rPr>
+            </w:pPr>
+            <w:r>
+              <w:rPr>
+                <w:rFonts w:ascii="Arial" w:hAnsi="Arial"/>
+                <w:b/>
+                <w:sz w:val="20"/>
+              </w:rPr>
+              <w:t>T</w:t>
+            </w:r>
+            <w:r>
+              <w:rPr>
+                <w:rFonts w:ascii="Arial" w:hAnsi="Arial"/>
+                <w:b/>
+                <w:sz w:val="20"/>
+              </w:rPr>
+              <w:t>est Step</w:t>
+            </w:r>
+          </w:p>
+        </w:tc>
+        <w:tc>
+          <w:tcPr>
+            <w:tcW w:w="3659" w:type="dxa"/>
+            <w:tcBorders>
+              <w:top w:val="single" w:sz="4" w:space="0" w:color="auto"/>
+            </w:tcBorders>
+            <w:shd w:val="clear" w:color="auto" w:fill="D9D9D9" w:themeFill="background1" w:themeFillShade="D9"/>
+            <w:vAlign w:val="center"/>
+          </w:tcPr>
+          <w:p>
+            <w:pPr>
+              <w:pStyle w:val="H1bodytext"/>
+              <w:spacing w:after="0"/>
+              <w:ind w:left="0"/>
+              <w:jc w:val="center"/>
+              <w:rPr>
+                <w:rFonts w:ascii="Arial" w:hAnsi="Arial"/>
+                <w:b/>
+                <w:sz w:val="20"/>
+              </w:rPr>
+            </w:pPr>
+            <w:r>
+              <w:rPr>
+                <w:rFonts w:ascii="Arial" w:hAnsi="Arial"/>
+                <w:b/>
+                <w:sz w:val="20"/>
+              </w:rPr>
+              <w:t>Test Instruction</w:t>
+            </w:r>
+          </w:p>
+        </w:tc>
+        <w:tc>
+          <w:tcPr>
+            <w:tcW w:w="3823" w:type="dxa"/>
+            <w:tcBorders>
+              <w:top w:val="single" w:sz="4" w:space="0" w:color="auto"/>
+            </w:tcBorders>
+            <w:shd w:val="clear" w:color="auto" w:fill="D9D9D9" w:themeFill="background1" w:themeFillShade="D9"/>
+            <w:vAlign w:val="center"/>
+          </w:tcPr>
+          <w:p>
+            <w:pPr>
+              <w:pStyle w:val="H1bodytext"/>
+              <w:spacing w:after="0"/>
+              <w:ind w:left="0"/>
+              <w:jc w:val="center"/>
+              <w:rPr>
+                <w:rFonts w:ascii="Arial" w:hAnsi="Arial"/>
+                <w:b/>
+                <w:sz w:val="20"/>
+              </w:rPr>
+            </w:pPr>
+            <w:r>
+              <w:rPr>
+                <w:rFonts w:ascii="Arial" w:hAnsi="Arial"/>
+                <w:b/>
+                <w:sz w:val="20"/>
+              </w:rPr>
+              <w:t>Expected Result</w:t>
+            </w:r>
+          </w:p>
+        </w:tc>
+        <w:tc>
+          <w:tcPr>
+            <w:tcW w:w="1217" w:type="dxa"/>
+            <w:tcBorders>
+              <w:top w:val="single" w:sz="4" w:space="0" w:color="auto"/>
+            </w:tcBorders>
+            <w:shd w:val="clear" w:color="auto" w:fill="D9D9D9" w:themeFill="background1" w:themeFillShade="D9"/>
+            <w:vAlign w:val="center"/>
+          </w:tcPr>
+          <w:p>
+            <w:pPr>
+              <w:pStyle w:val="H1bodytext"/>
+              <w:spacing w:after="0"/>
+              <w:ind w:left="0"/>
+              <w:jc w:val="center"/>
+              <w:rPr>
+                <w:rFonts w:ascii="Arial" w:hAnsi="Arial"/>
+                <w:b/>
+                <w:sz w:val="20"/>
+              </w:rPr>
+            </w:pPr>
+            <w:r>
+              <w:rPr>
+                <w:rFonts w:ascii="Arial" w:hAnsi="Arial"/>
+                <w:b/>
+                <w:sz w:val="20"/>
+              </w:rPr>
+              <w:t xml:space="preserve">Test Result </w:t>
+            </w:r>
+            <w:r>
+              <w:rPr>
+                <w:rFonts w:ascii="Arial" w:hAnsi="Arial"/>
+                <w:b/>
+                <w:sz w:val="20"/>
+              </w:rPr>
+              <w:br/>
+              <w:t>(Pass/Fail)</w:t>
+            </w:r>
+          </w:p>
+        </w:tc>
+      </w:tr>
+      <w:tr>
+        <w:trPr>
+          <w:trHeight w:val="440"/>
+        </w:trPr>
+        <w:tc>
+          <w:tcPr>
+            <w:tcW w:w="9360" w:type="dxa"/>
+            <w:gridSpan w:val="4"/>
+            <w:vAlign w:val="center"/>
+          </w:tcPr>
+          <w:p>
+            <w:pPr>
+              <w:pStyle w:val="H1bodytext"/>
+              <w:spacing w:after="0"/>
+              <w:ind w:left="0"/>
+              <w:rPr>
+                <w:rFonts w:ascii="Arial" w:hAnsi="Arial"/>
+                <w:sz w:val="20"/>
+              </w:rPr>
+            </w:pPr>
+            <w:r>
+              <w:rPr>
+                <w:rFonts w:ascii="Arial" w:hAnsi="Arial"/>
+                <w:sz w:val="20"/>
+              </w:rPr>
+              <w:t>Remote into the machine holding the tool as the “ca” user using the password provided by the developer</w:t>
+            </w:r>
+          </w:p>
+          <w:p>
+            <w:pPr>
+              <w:pStyle w:val="H1bodytext"/>
+              <w:spacing w:after="0"/>
+              <w:ind w:left="0"/>
+              <w:rPr>
+                <w:rFonts w:ascii="Arial" w:hAnsi="Arial"/>
+                <w:sz w:val="20"/>
+              </w:rPr>
+            </w:pPr>
+          </w:p>
+          <w:p>
+            <w:pPr>
+              <w:pStyle w:val="H1bodytext"/>
+              <w:spacing w:after="0"/>
+              <w:ind w:left="0"/>
+              <w:rPr>
+                <w:rFonts w:ascii="Arial" w:hAnsi="Arial"/>
+                <w:sz w:val="20"/>
+              </w:rPr>
+            </w:pPr>
+            <w:r>
+              <w:rPr>
+                <w:rFonts w:ascii="Arial" w:hAnsi="Arial"/>
+                <w:sz w:val="20"/>
+              </w:rPr>
+              <w:t>Navigate to the Testing Directory</w:t>
+            </w:r>
+          </w:p>
+          <w:p>
+            <w:pPr>
+              <w:pStyle w:val="H1bodytext"/>
+              <w:spacing w:after="0"/>
+              <w:ind w:left="0"/>
+              <w:rPr>
+                <w:rFonts w:ascii="Arial" w:hAnsi="Arial"/>
+                <w:sz w:val="20"/>
+              </w:rPr>
+            </w:pPr>
+          </w:p>
+        </w:tc>
+      </w:tr>
+      <w:tr>
+        <w:trPr>
+          <w:trHeight w:val="1538"/>
+        </w:trPr>
+        <w:tc>
+          <w:tcPr>
+            <w:tcW w:w="661" w:type="dxa"/>
+            <w:vAlign w:val="center"/>
+          </w:tcPr>
+          <w:p>
+            <w:pPr>
+              <w:pStyle w:val="H1bodytext"/>
+              <w:spacing w:after="0"/>
+              <w:ind w:left="0"/>
+              <w:jc w:val="center"/>
+              <w:rPr>
+                <w:rFonts w:ascii="Arial" w:hAnsi="Arial"/>
+                <w:sz w:val="20"/>
+              </w:rPr>
+            </w:pPr>
+            <w:r>
+              <w:rPr>
+                <w:rFonts w:ascii="Arial" w:hAnsi="Arial"/>
+                <w:sz w:val="20"/>
+              </w:rPr>
+              <w:t>1</w:t>
+            </w:r>
+          </w:p>
+        </w:tc>
+        <w:tc>
+          <w:tcPr>
+            <w:tcW w:w="3659" w:type="dxa"/>
+            <w:vAlign w:val="center"/>
+          </w:tcPr>
+          <w:p>
+            <w:pPr>
+              <w:pStyle w:val="H1bodytext"/>
+              <w:spacing w:after="0"/>
+              <w:ind w:left="0"/>
+              <w:rPr>
+                <w:rFonts w:ascii="Arial" w:hAnsi="Arial"/>
+                <w:sz w:val="20"/>
+              </w:rPr>
+            </w:pPr>
+            <w:r>
+              <w:rPr>
+                <w:rFonts w:ascii="Arial" w:hAnsi="Arial"/>
+                <w:sz w:val="20"/>
+              </w:rPr>
+              <w:t>Run the script by typing ‘./runAT1.sh’ into the command shell and let the program run to completion.</w:t>
+            </w:r>
+          </w:p>
+        </w:tc>
+        <w:tc>
+          <w:tcPr>
+            <w:tcW w:w="3823" w:type="dxa"/>
+            <w:vAlign w:val="center"/>
+          </w:tcPr>
+          <w:p>
+            <w:pPr>
+              <w:pStyle w:val="H1bodytext"/>
+              <w:spacing w:after="0"/>
+              <w:ind w:left="0"/>
+              <w:rPr>
+                <w:rFonts w:ascii="Arial" w:hAnsi="Arial"/>
+                <w:sz w:val="20"/>
+              </w:rPr>
+            </w:pPr>
+            <w:r>
+              <w:rPr>
+                <w:rFonts w:ascii="Arial" w:hAnsi="Arial"/>
+                <w:sz w:val="20"/>
+              </w:rPr>
+              <w:t>The program runs to completion without an error</w:t>
+            </w:r>
+          </w:p>
+        </w:tc>
+        <w:tc>
+          <w:tcPr>
+            <w:tcW w:w="1217" w:type="dxa"/>
+            <w:vAlign w:val="center"/>
+          </w:tcPr>
+          <w:p>
+            <w:pPr>
+              <w:pStyle w:val="H1bodytext"/>
+              <w:spacing w:after="0"/>
+              <w:ind w:left="0"/>
+              <w:jc w:val="center"/>
+              <w:rPr>
+                <w:rFonts w:ascii="Arial" w:hAnsi="Arial"/>
+                <w:sz w:val="20"/>
+              </w:rPr>
+            </w:pPr>
+            <w:r>
+              <w:rPr>
+                <w:rFonts w:ascii="Arial" w:hAnsi="Arial"/>
+                <w:sz w:val="20"/>
+              </w:rPr>
+              <w:t>PASS</w:t>
+            </w:r>
+          </w:p>
+        </w:tc>
+      </w:tr>
+      <w:tr>
+        <w:trPr>
+          <w:trHeight w:val="476"/>
+        </w:trPr>
+        <w:tc>
+          <w:tcPr>
+            <w:tcW w:w="661" w:type="dxa"/>
+            <w:vAlign w:val="center"/>
+          </w:tcPr>
+          <w:p>
+            <w:pPr>
+              <w:pStyle w:val="H1bodytext"/>
+              <w:spacing w:after="0"/>
+              <w:ind w:left="0"/>
+              <w:jc w:val="center"/>
+              <w:rPr>
+                <w:rFonts w:ascii="Arial" w:hAnsi="Arial"/>
+                <w:sz w:val="20"/>
+              </w:rPr>
+            </w:pPr>
+            <w:r>
+              <w:rPr>
+                <w:rFonts w:ascii="Arial" w:hAnsi="Arial"/>
+                <w:sz w:val="20"/>
+              </w:rPr>
+              <w:t>2</w:t>
+            </w:r>
+          </w:p>
+        </w:tc>
+        <w:tc>
+          <w:tcPr>
+            <w:tcW w:w="3659" w:type="dxa"/>
+            <w:vAlign w:val="center"/>
+          </w:tcPr>
+          <w:p>
+            <w:pPr>
+              <w:pStyle w:val="H1bodytext"/>
+              <w:spacing w:after="0"/>
+              <w:ind w:left="0"/>
+              <w:rPr>
+                <w:rFonts w:ascii="Arial" w:hAnsi="Arial"/>
+                <w:sz w:val="20"/>
+              </w:rPr>
+            </w:pPr>
+          </w:p>
+          <w:p>
+            <w:pPr>
+              <w:pStyle w:val="H1bodytext"/>
+              <w:spacing w:after="0"/>
+              <w:ind w:left="0"/>
+              <w:rPr>
+                <w:rFonts w:ascii="Arial" w:hAnsi="Arial"/>
+                <w:sz w:val="20"/>
+              </w:rPr>
+            </w:pPr>
+            <w:r>
+              <w:rPr>
+                <w:rFonts w:ascii="Arial" w:hAnsi="Arial"/>
+                <w:sz w:val="20"/>
+              </w:rPr>
+              <w:t xml:space="preserve">type </w:t>
+            </w:r>
+            <w:r>
+              <w:rPr>
+                <w:rFonts w:ascii="Consolas" w:hAnsi="Consolas"/>
+                <w:sz w:val="20"/>
+              </w:rPr>
+              <w:t>ls</w:t>
+            </w:r>
+            <w:r>
+              <w:rPr>
+                <w:rFonts w:ascii="Consolas" w:hAnsi="Consolas"/>
+                <w:sz w:val="20"/>
+              </w:rPr>
+              <w:t xml:space="preserve"> outputs</w:t>
+            </w:r>
+            <w:r>
+              <w:rPr>
+                <w:rFonts w:ascii="Consolas" w:hAnsi="Consolas"/>
+                <w:sz w:val="20"/>
+              </w:rPr>
+              <w:t xml:space="preserve"> -</w:t>
+            </w:r>
+            <w:proofErr w:type="spellStart"/>
+            <w:r>
+              <w:rPr>
+                <w:rFonts w:ascii="Consolas" w:hAnsi="Consolas"/>
+                <w:sz w:val="20"/>
+              </w:rPr>
+              <w:t>alh</w:t>
+            </w:r>
+            <w:proofErr w:type="spellEnd"/>
+            <w:r>
+              <w:rPr>
+                <w:rFonts w:ascii="Arial" w:hAnsi="Arial"/>
+                <w:sz w:val="20"/>
+              </w:rPr>
+              <w:t xml:space="preserve"> and press enter</w:t>
+            </w:r>
+          </w:p>
+          <w:p>
+            <w:pPr>
+              <w:pStyle w:val="H1bodytext"/>
+              <w:spacing w:after="0"/>
+              <w:ind w:left="0"/>
+              <w:rPr>
+                <w:rFonts w:ascii="Arial" w:hAnsi="Arial"/>
+                <w:sz w:val="20"/>
+              </w:rPr>
+            </w:pPr>
+          </w:p>
+        </w:tc>
+        <w:tc>
+          <w:tcPr>
+            <w:tcW w:w="3823" w:type="dxa"/>
+            <w:vAlign w:val="center"/>
+          </w:tcPr>
+          <w:p>
+            <w:pPr>
+              <w:pStyle w:val="H1bodytext"/>
+              <w:spacing w:after="0"/>
+              <w:ind w:left="0"/>
+              <w:rPr>
+                <w:rFonts w:ascii="Arial" w:hAnsi="Arial"/>
+                <w:sz w:val="20"/>
+              </w:rPr>
+            </w:pPr>
+            <w:r>
+              <w:rPr>
+                <w:rFonts w:ascii="Arial" w:hAnsi="Arial"/>
+                <w:sz w:val="20"/>
+              </w:rPr>
+              <w:t>The output directory contains two files:</w:t>
+            </w:r>
+          </w:p>
+          <w:p>
+            <w:pPr>
+              <w:pStyle w:val="H1bodytext"/>
+              <w:numPr>
+                <w:ilvl w:val="0"/>
+                <w:numId w:val="23"/>
+              </w:numPr>
+              <w:tabs>
+                <w:tab w:val="left" w:pos="604"/>
+              </w:tabs>
+              <w:spacing w:after="0"/>
+              <w:ind w:left="196" w:hanging="155"/>
+              <w:rPr>
+                <w:rFonts w:ascii="Arial" w:hAnsi="Arial"/>
+                <w:sz w:val="20"/>
+              </w:rPr>
+            </w:pPr>
+            <w:r>
+              <w:rPr>
+                <w:rFonts w:ascii="Arial" w:hAnsi="Arial"/>
+                <w:sz w:val="20"/>
+              </w:rPr>
+              <w:t>runlog.txt</w:t>
+            </w:r>
+          </w:p>
+          <w:p>
+            <w:pPr>
+              <w:pStyle w:val="H1bodytext"/>
+              <w:numPr>
+                <w:ilvl w:val="0"/>
+                <w:numId w:val="23"/>
+              </w:numPr>
+              <w:tabs>
+                <w:tab w:val="left" w:pos="604"/>
+              </w:tabs>
+              <w:spacing w:after="0"/>
+              <w:ind w:left="196" w:hanging="155"/>
+              <w:rPr>
+                <w:rFonts w:ascii="Arial" w:hAnsi="Arial"/>
+                <w:sz w:val="20"/>
+              </w:rPr>
+            </w:pPr>
+            <w:r>
+              <w:rPr>
+                <w:rFonts w:ascii="Arial" w:hAnsi="Arial"/>
+                <w:sz w:val="20"/>
+              </w:rPr>
+              <w:t>dose.csv</w:t>
+            </w:r>
+          </w:p>
+        </w:tc>
+        <w:tc>
+          <w:tcPr>
+            <w:tcW w:w="1217" w:type="dxa"/>
+            <w:vAlign w:val="center"/>
+          </w:tcPr>
+          <w:p>
+            <w:pPr>
+              <w:pStyle w:val="H1bodytext"/>
+              <w:spacing w:after="0"/>
+              <w:ind w:left="0"/>
+              <w:jc w:val="center"/>
+              <w:rPr>
+                <w:rFonts w:ascii="Arial" w:hAnsi="Arial"/>
+                <w:sz w:val="20"/>
+              </w:rPr>
+            </w:pPr>
+            <w:r>
+              <w:rPr>
+                <w:rFonts w:ascii="Arial" w:hAnsi="Arial"/>
+                <w:sz w:val="20"/>
+              </w:rPr>
+              <w:t>PASS</w:t>
+            </w:r>
+          </w:p>
+        </w:tc>
+      </w:tr>
+      <w:tr>
+        <w:trPr>
+          <w:trHeight w:val="476"/>
+        </w:trPr>
+        <w:tc>
+          <w:tcPr>
+            <w:tcW w:w="661" w:type="dxa"/>
+            <w:vAlign w:val="center"/>
+          </w:tcPr>
+          <w:p>
+            <w:pPr>
+              <w:pStyle w:val="H1bodytext"/>
+              <w:spacing w:after="0"/>
+              <w:ind w:left="0"/>
+              <w:jc w:val="center"/>
+              <w:rPr>
+                <w:rFonts w:ascii="Arial" w:hAnsi="Arial"/>
+                <w:sz w:val="20"/>
+              </w:rPr>
+            </w:pPr>
+            <w:r>
+              <w:rPr>
+                <w:rFonts w:ascii="Arial" w:hAnsi="Arial"/>
+                <w:sz w:val="20"/>
+              </w:rPr>
+              <w:lastRenderedPageBreak/>
+              <w:t>3</w:t>
+            </w:r>
+          </w:p>
+        </w:tc>
+        <w:tc>
+          <w:tcPr>
+            <w:tcW w:w="3659" w:type="dxa"/>
+            <w:vAlign w:val="center"/>
+          </w:tcPr>
+          <w:p>
+            <w:pPr>
+              <w:pStyle w:val="H1bodytext"/>
+              <w:spacing w:after="0"/>
+              <w:ind w:left="0"/>
+              <w:rPr>
+                <w:rFonts w:ascii="Arial" w:hAnsi="Arial"/>
+                <w:sz w:val="20"/>
+              </w:rPr>
+            </w:pPr>
+            <w:r>
+              <w:rPr>
+                <w:rFonts w:ascii="Arial" w:hAnsi="Arial"/>
+                <w:sz w:val="20"/>
+              </w:rPr>
+              <w:t xml:space="preserve">Type </w:t>
+            </w:r>
+          </w:p>
+          <w:p>
+            <w:pPr>
+              <w:pStyle w:val="H1bodytext"/>
+              <w:spacing w:after="0"/>
+              <w:ind w:left="0"/>
+              <w:rPr>
+                <w:rFonts w:ascii="Arial" w:hAnsi="Arial"/>
+                <w:sz w:val="20"/>
+              </w:rPr>
+            </w:pPr>
+          </w:p>
+          <w:p>
+            <w:pPr>
+              <w:pStyle w:val="H1bodytext"/>
+              <w:spacing w:after="0"/>
+              <w:ind w:left="0"/>
+              <w:rPr>
+                <w:rFonts w:ascii="Consolas" w:hAnsi="Consolas"/>
+                <w:sz w:val="20"/>
+              </w:rPr>
+            </w:pPr>
+            <w:r>
+              <w:rPr>
+                <w:rFonts w:ascii="Consolas" w:hAnsi="Consolas"/>
+                <w:sz w:val="20"/>
+              </w:rPr>
+              <w:t>cat</w:t>
+            </w:r>
+            <w:r>
+              <w:rPr>
+                <w:rFonts w:ascii="Consolas" w:hAnsi="Consolas"/>
+                <w:sz w:val="20"/>
+              </w:rPr>
+              <w:t xml:space="preserve"> inputs/test</w:t>
+            </w:r>
+            <w:r>
+              <w:rPr>
+                <w:rFonts w:ascii="Consolas" w:hAnsi="Consolas"/>
+                <w:sz w:val="20"/>
+              </w:rPr>
+              <w:t>C</w:t>
+            </w:r>
+            <w:r>
+              <w:rPr>
+                <w:rFonts w:ascii="Consolas" w:hAnsi="Consolas"/>
+                <w:sz w:val="20"/>
+              </w:rPr>
+              <w:t>ontrol</w:t>
+            </w:r>
+            <w:r>
+              <w:rPr>
+                <w:rFonts w:ascii="Consolas" w:hAnsi="Consolas"/>
+                <w:sz w:val="20"/>
+              </w:rPr>
+              <w:t>AT1</w:t>
+            </w:r>
+            <w:r>
+              <w:rPr>
+                <w:rFonts w:ascii="Consolas" w:hAnsi="Consolas"/>
+                <w:sz w:val="20"/>
+              </w:rPr>
+              <w:t xml:space="preserve">.json </w:t>
+            </w:r>
+          </w:p>
+          <w:p>
+            <w:pPr>
+              <w:pStyle w:val="H1bodytext"/>
+              <w:spacing w:after="0"/>
+              <w:ind w:left="0"/>
+              <w:rPr>
+                <w:rFonts w:ascii="Arial" w:hAnsi="Arial"/>
+                <w:sz w:val="20"/>
+              </w:rPr>
+            </w:pPr>
+          </w:p>
+          <w:p>
+            <w:pPr>
+              <w:pStyle w:val="H1bodytext"/>
+              <w:spacing w:after="0"/>
+              <w:ind w:left="0"/>
+              <w:rPr>
+                <w:rFonts w:ascii="Arial" w:hAnsi="Arial"/>
+                <w:sz w:val="20"/>
+              </w:rPr>
+            </w:pPr>
+            <w:r>
+              <w:rPr>
+                <w:rFonts w:ascii="Arial" w:hAnsi="Arial"/>
+                <w:sz w:val="20"/>
+              </w:rPr>
+              <w:t>and press enter</w:t>
+            </w:r>
+          </w:p>
+        </w:tc>
+        <w:tc>
+          <w:tcPr>
+            <w:tcW w:w="3823" w:type="dxa"/>
+            <w:vAlign w:val="center"/>
+          </w:tcPr>
+          <w:p>
+            <w:pPr>
+              <w:pStyle w:val="H1bodytext"/>
+              <w:spacing w:after="0"/>
+              <w:ind w:left="0"/>
+              <w:rPr>
+                <w:rFonts w:ascii="Arial" w:hAnsi="Arial"/>
+                <w:sz w:val="20"/>
+              </w:rPr>
+            </w:pPr>
+            <w:r>
+              <w:rPr>
+                <w:rFonts w:ascii="Arial" w:hAnsi="Arial"/>
+                <w:sz w:val="20"/>
+              </w:rPr>
+              <w:t>Text is displayed.  The field “</w:t>
+            </w:r>
+            <w:proofErr w:type="spellStart"/>
+            <w:r>
+              <w:rPr>
+                <w:rFonts w:ascii="Arial" w:hAnsi="Arial"/>
+                <w:sz w:val="20"/>
+              </w:rPr>
+              <w:t>outputFile</w:t>
+            </w:r>
+            <w:proofErr w:type="spellEnd"/>
+            <w:r>
+              <w:rPr>
+                <w:rFonts w:ascii="Arial" w:hAnsi="Arial"/>
+                <w:sz w:val="20"/>
+              </w:rPr>
+              <w:t>” contains the path to the dose.csv reported in the previous test step</w:t>
+            </w:r>
+          </w:p>
+        </w:tc>
+        <w:tc>
+          <w:tcPr>
+            <w:tcW w:w="1217" w:type="dxa"/>
+            <w:vAlign w:val="center"/>
+          </w:tcPr>
+          <w:p>
+            <w:pPr>
+              <w:pStyle w:val="H1bodytext"/>
+              <w:spacing w:after="0"/>
+              <w:ind w:left="0"/>
+              <w:jc w:val="center"/>
+              <w:rPr>
+                <w:rFonts w:ascii="Arial" w:hAnsi="Arial"/>
+                <w:sz w:val="20"/>
+              </w:rPr>
+            </w:pPr>
+            <w:r>
+              <w:rPr>
+                <w:rFonts w:ascii="Arial" w:hAnsi="Arial"/>
+                <w:sz w:val="20"/>
+              </w:rPr>
+              <w:t>PASS</w:t>
+            </w:r>
+          </w:p>
+        </w:tc>
+      </w:tr>
+      <w:tr>
+        <w:trPr>
+          <w:trHeight w:val="476"/>
+        </w:trPr>
+        <w:tc>
+          <w:tcPr>
+            <w:tcW w:w="661" w:type="dxa"/>
+            <w:vAlign w:val="center"/>
+          </w:tcPr>
+          <w:p>
+            <w:pPr>
+              <w:pStyle w:val="H1bodytext"/>
+              <w:spacing w:after="0"/>
+              <w:ind w:left="0"/>
+              <w:jc w:val="center"/>
+              <w:rPr>
+                <w:rFonts w:ascii="Arial" w:hAnsi="Arial"/>
+                <w:sz w:val="20"/>
+              </w:rPr>
+            </w:pPr>
+            <w:r>
+              <w:rPr>
+                <w:rFonts w:ascii="Arial" w:hAnsi="Arial"/>
+                <w:sz w:val="20"/>
+              </w:rPr>
+              <w:t>4</w:t>
+            </w:r>
+          </w:p>
+        </w:tc>
+        <w:tc>
+          <w:tcPr>
+            <w:tcW w:w="3659" w:type="dxa"/>
+            <w:vAlign w:val="center"/>
+          </w:tcPr>
+          <w:p>
+            <w:pPr>
+              <w:pStyle w:val="H1bodytext"/>
+              <w:spacing w:after="0"/>
+              <w:ind w:left="0"/>
+              <w:rPr>
+                <w:rFonts w:ascii="Arial" w:hAnsi="Arial"/>
+                <w:sz w:val="20"/>
+              </w:rPr>
+            </w:pPr>
+            <w:r>
+              <w:rPr>
+                <w:rFonts w:ascii="Arial" w:hAnsi="Arial"/>
+                <w:sz w:val="20"/>
+              </w:rPr>
+              <w:t xml:space="preserve">Type </w:t>
+            </w:r>
+          </w:p>
+          <w:p>
+            <w:pPr>
+              <w:pStyle w:val="H1bodytext"/>
+              <w:spacing w:after="0"/>
+              <w:ind w:left="0"/>
+              <w:rPr>
+                <w:rFonts w:ascii="Arial" w:hAnsi="Arial"/>
+                <w:sz w:val="20"/>
+              </w:rPr>
+            </w:pPr>
+          </w:p>
+          <w:p>
+            <w:pPr>
+              <w:pStyle w:val="H1bodytext"/>
+              <w:spacing w:after="0"/>
+              <w:ind w:left="0"/>
+              <w:rPr>
+                <w:rFonts w:ascii="Consolas" w:hAnsi="Consolas"/>
+                <w:sz w:val="20"/>
+              </w:rPr>
+            </w:pPr>
+            <w:r>
+              <w:rPr>
+                <w:rFonts w:ascii="Consolas" w:hAnsi="Consolas"/>
+                <w:sz w:val="20"/>
+              </w:rPr>
+              <w:t>cat inputs/test</w:t>
+            </w:r>
+            <w:r>
+              <w:rPr>
+                <w:rFonts w:ascii="Consolas" w:hAnsi="Consolas"/>
+                <w:sz w:val="20"/>
+              </w:rPr>
+              <w:t>C</w:t>
+            </w:r>
+            <w:r>
+              <w:rPr>
+                <w:rFonts w:ascii="Consolas" w:hAnsi="Consolas"/>
+                <w:sz w:val="20"/>
+              </w:rPr>
+              <w:t>ontrol</w:t>
+            </w:r>
+            <w:r>
+              <w:rPr>
+                <w:rFonts w:ascii="Consolas" w:hAnsi="Consolas"/>
+                <w:sz w:val="20"/>
+              </w:rPr>
+              <w:t>AT1</w:t>
+            </w:r>
+            <w:r>
+              <w:rPr>
+                <w:rFonts w:ascii="Consolas" w:hAnsi="Consolas"/>
+                <w:sz w:val="20"/>
+              </w:rPr>
+              <w:t>.json</w:t>
+            </w:r>
+          </w:p>
+          <w:p>
+            <w:pPr>
+              <w:pStyle w:val="H1bodytext"/>
+              <w:spacing w:after="0"/>
+              <w:ind w:left="0"/>
+              <w:rPr>
+                <w:rFonts w:ascii="Arial" w:hAnsi="Arial"/>
+                <w:sz w:val="20"/>
+              </w:rPr>
+            </w:pPr>
+          </w:p>
+          <w:p>
+            <w:pPr>
+              <w:pStyle w:val="H1bodytext"/>
+              <w:spacing w:after="0"/>
+              <w:ind w:left="0"/>
+              <w:rPr>
+                <w:rFonts w:ascii="Arial" w:hAnsi="Arial"/>
+                <w:sz w:val="20"/>
+              </w:rPr>
+            </w:pPr>
+            <w:r>
+              <w:rPr>
+                <w:rFonts w:ascii="Arial" w:hAnsi="Arial"/>
+                <w:sz w:val="20"/>
+              </w:rPr>
+              <w:t>and press enter</w:t>
+            </w:r>
+          </w:p>
+        </w:tc>
+        <w:tc>
+          <w:tcPr>
+            <w:tcW w:w="3823" w:type="dxa"/>
+            <w:vAlign w:val="center"/>
+          </w:tcPr>
+          <w:p>
+            <w:pPr>
+              <w:pStyle w:val="H1bodytext"/>
+              <w:spacing w:after="0"/>
+              <w:ind w:left="0"/>
+              <w:rPr>
+                <w:rFonts w:ascii="Arial" w:hAnsi="Arial"/>
+                <w:sz w:val="20"/>
+              </w:rPr>
+            </w:pPr>
+            <w:r>
+              <w:rPr>
+                <w:rFonts w:ascii="Arial" w:hAnsi="Arial"/>
+                <w:sz w:val="20"/>
+              </w:rPr>
+              <w:t>There are three “</w:t>
+            </w:r>
+            <w:proofErr w:type="spellStart"/>
+            <w:r>
+              <w:rPr>
+                <w:rFonts w:ascii="Arial" w:hAnsi="Arial"/>
+                <w:sz w:val="20"/>
+              </w:rPr>
+              <w:t>copc</w:t>
+            </w:r>
+            <w:proofErr w:type="spellEnd"/>
+            <w:r>
+              <w:rPr>
+                <w:rFonts w:ascii="Arial" w:hAnsi="Arial"/>
+                <w:sz w:val="20"/>
+              </w:rPr>
+              <w:t>” entries: d1, d2, and d3</w:t>
+            </w:r>
+          </w:p>
+        </w:tc>
+        <w:tc>
+          <w:tcPr>
+            <w:tcW w:w="1217" w:type="dxa"/>
+            <w:vAlign w:val="center"/>
+          </w:tcPr>
+          <w:p>
+            <w:pPr>
+              <w:pStyle w:val="H1bodytext"/>
+              <w:spacing w:after="0"/>
+              <w:ind w:left="0"/>
+              <w:jc w:val="center"/>
+              <w:rPr>
+                <w:rFonts w:ascii="Arial" w:hAnsi="Arial"/>
+                <w:sz w:val="20"/>
+              </w:rPr>
+            </w:pPr>
+            <w:r>
+              <w:rPr>
+                <w:rFonts w:ascii="Arial" w:hAnsi="Arial"/>
+                <w:sz w:val="20"/>
+              </w:rPr>
+              <w:t>PASS</w:t>
+            </w:r>
+          </w:p>
+        </w:tc>
+      </w:tr>
+      <w:tr>
+        <w:trPr>
+          <w:trHeight w:val="1104"/>
+        </w:trPr>
+        <w:tc>
+          <w:tcPr>
+            <w:tcW w:w="661" w:type="dxa"/>
+            <w:vMerge w:val="restart"/>
+            <w:vAlign w:val="center"/>
+          </w:tcPr>
+          <w:p>
+            <w:pPr>
+              <w:pStyle w:val="H1bodytext"/>
+              <w:spacing w:after="0"/>
+              <w:ind w:left="0"/>
+              <w:jc w:val="center"/>
+              <w:rPr>
+                <w:rFonts w:ascii="Arial" w:hAnsi="Arial"/>
+                <w:sz w:val="20"/>
+              </w:rPr>
+            </w:pPr>
+            <w:r>
+              <w:rPr>
+                <w:rFonts w:ascii="Arial" w:hAnsi="Arial"/>
+                <w:sz w:val="20"/>
+              </w:rPr>
+              <w:t>5</w:t>
+            </w:r>
+          </w:p>
+        </w:tc>
+        <w:tc>
+          <w:tcPr>
+            <w:tcW w:w="3659" w:type="dxa"/>
+            <w:vMerge w:val="restart"/>
+            <w:vAlign w:val="center"/>
+          </w:tcPr>
+          <w:p>
+            <w:pPr>
+              <w:pStyle w:val="H1bodytext"/>
+              <w:spacing w:after="0"/>
+              <w:ind w:left="0"/>
+              <w:rPr>
+                <w:rFonts w:ascii="Arial" w:hAnsi="Arial"/>
+                <w:sz w:val="20"/>
+              </w:rPr>
+            </w:pPr>
+            <w:r>
+              <w:rPr>
+                <w:rFonts w:ascii="Arial" w:hAnsi="Arial"/>
+                <w:sz w:val="20"/>
+              </w:rPr>
+              <w:t>Open outputs/dose.csv and verify the following:</w:t>
+            </w:r>
+          </w:p>
+        </w:tc>
+        <w:tc>
+          <w:tcPr>
+            <w:tcW w:w="3823" w:type="dxa"/>
+            <w:vAlign w:val="center"/>
+          </w:tcPr>
+          <w:p>
+            <w:pPr>
+              <w:pStyle w:val="H1bodytext"/>
+              <w:spacing w:after="0"/>
+              <w:ind w:left="0"/>
+              <w:rPr>
+                <w:rFonts w:ascii="Arial" w:hAnsi="Arial"/>
+                <w:sz w:val="20"/>
+              </w:rPr>
+            </w:pPr>
+            <w:r>
+              <w:rPr>
+                <w:rFonts w:ascii="Arial" w:hAnsi="Arial"/>
+                <w:sz w:val="20"/>
+              </w:rPr>
+              <w:t>The first line contains “d1,d2,d3,dose” as the last four column headers in the first line of the output</w:t>
+            </w:r>
+          </w:p>
+        </w:tc>
+        <w:tc>
+          <w:tcPr>
+            <w:tcW w:w="1217" w:type="dxa"/>
+            <w:vAlign w:val="center"/>
+          </w:tcPr>
+          <w:p>
+            <w:pPr>
+              <w:pStyle w:val="H1bodytext"/>
+              <w:spacing w:after="0"/>
+              <w:ind w:left="0"/>
+              <w:jc w:val="center"/>
+              <w:rPr>
+                <w:rFonts w:ascii="Arial" w:hAnsi="Arial"/>
+                <w:sz w:val="20"/>
+              </w:rPr>
+            </w:pPr>
+            <w:r>
+              <w:rPr>
+                <w:rFonts w:ascii="Arial" w:hAnsi="Arial"/>
+                <w:sz w:val="20"/>
+              </w:rPr>
+              <w:t>PASS</w:t>
+            </w:r>
+          </w:p>
+        </w:tc>
+      </w:tr>
+      <w:tr>
+        <w:trPr>
+          <w:trHeight w:val="1313"/>
+        </w:trPr>
+        <w:tc>
+          <w:tcPr>
+            <w:tcW w:w="661" w:type="dxa"/>
+            <w:vMerge/>
+            <w:vAlign w:val="center"/>
+          </w:tcPr>
+          <w:p>
+            <w:pPr>
+              <w:pStyle w:val="H1bodytext"/>
+              <w:spacing w:after="0"/>
+              <w:ind w:left="0"/>
+              <w:jc w:val="center"/>
+              <w:rPr>
+                <w:rFonts w:ascii="Arial" w:hAnsi="Arial"/>
+                <w:sz w:val="20"/>
+              </w:rPr>
+            </w:pPr>
+          </w:p>
+        </w:tc>
+        <w:tc>
+          <w:tcPr>
+            <w:tcW w:w="3659" w:type="dxa"/>
+            <w:vMerge/>
+            <w:vAlign w:val="center"/>
+          </w:tcPr>
+          <w:p>
+            <w:pPr>
+              <w:pStyle w:val="H1bodytext"/>
+              <w:spacing w:after="0"/>
+              <w:ind w:left="0"/>
+              <w:rPr>
+                <w:rFonts w:ascii="Arial" w:hAnsi="Arial"/>
+                <w:sz w:val="20"/>
+              </w:rPr>
+            </w:pPr>
+          </w:p>
+        </w:tc>
+        <w:tc>
+          <w:tcPr>
+            <w:tcW w:w="3823" w:type="dxa"/>
+            <w:vAlign w:val="center"/>
+          </w:tcPr>
+          <w:p>
+            <w:pPr>
+              <w:pStyle w:val="H1bodytext"/>
+              <w:spacing w:after="0"/>
+              <w:ind w:left="0"/>
+              <w:rPr>
+                <w:rFonts w:ascii="Arial" w:hAnsi="Arial"/>
+                <w:sz w:val="20"/>
+              </w:rPr>
+            </w:pPr>
+            <w:r>
+              <w:rPr>
+                <w:rFonts w:ascii="Arial" w:hAnsi="Arial"/>
+                <w:sz w:val="20"/>
+              </w:rPr>
+              <w:t>Every entry in the last column is equal to the sum of the previous three columns; assume zero if there is a blank entry in a previous column</w:t>
+            </w:r>
+          </w:p>
+        </w:tc>
+        <w:tc>
+          <w:tcPr>
+            <w:tcW w:w="1217" w:type="dxa"/>
+            <w:vAlign w:val="center"/>
+          </w:tcPr>
+          <w:p>
+            <w:pPr>
+              <w:pStyle w:val="H1bodytext"/>
+              <w:spacing w:after="0"/>
+              <w:ind w:left="0"/>
+              <w:jc w:val="center"/>
+              <w:rPr>
+                <w:rFonts w:ascii="Arial" w:hAnsi="Arial"/>
+                <w:sz w:val="20"/>
+              </w:rPr>
+            </w:pPr>
+            <w:r>
+              <w:rPr>
+                <w:rFonts w:ascii="Arial" w:hAnsi="Arial"/>
+                <w:sz w:val="20"/>
+              </w:rPr>
+              <w:t>PASS</w:t>
+            </w:r>
+          </w:p>
+        </w:tc>
+      </w:tr>
+      <w:tr>
+        <w:trPr>
+          <w:trHeight w:val="872"/>
+        </w:trPr>
+        <w:tc>
+          <w:tcPr>
+            <w:tcW w:w="661" w:type="dxa"/>
+            <w:vMerge/>
+            <w:vAlign w:val="center"/>
+          </w:tcPr>
+          <w:p>
+            <w:pPr>
+              <w:pStyle w:val="H1bodytext"/>
+              <w:spacing w:after="0"/>
+              <w:ind w:left="0"/>
+              <w:jc w:val="center"/>
+              <w:rPr>
+                <w:rFonts w:ascii="Arial" w:hAnsi="Arial"/>
+                <w:sz w:val="20"/>
+              </w:rPr>
+            </w:pPr>
+          </w:p>
+        </w:tc>
+        <w:tc>
+          <w:tcPr>
+            <w:tcW w:w="3659" w:type="dxa"/>
+            <w:vMerge/>
+            <w:vAlign w:val="center"/>
+          </w:tcPr>
+          <w:p>
+            <w:pPr>
+              <w:pStyle w:val="H1bodytext"/>
+              <w:spacing w:after="0"/>
+              <w:ind w:left="0"/>
+              <w:rPr>
+                <w:rFonts w:ascii="Arial" w:hAnsi="Arial"/>
+                <w:sz w:val="20"/>
+              </w:rPr>
+            </w:pPr>
+          </w:p>
+        </w:tc>
+        <w:tc>
+          <w:tcPr>
+            <w:tcW w:w="3823" w:type="dxa"/>
+            <w:vAlign w:val="center"/>
+          </w:tcPr>
+          <w:p>
+            <w:pPr>
+              <w:pStyle w:val="H1bodytext"/>
+              <w:spacing w:after="0"/>
+              <w:ind w:left="0"/>
+              <w:rPr>
+                <w:rFonts w:ascii="Arial" w:hAnsi="Arial"/>
+                <w:sz w:val="20"/>
+              </w:rPr>
+            </w:pPr>
+            <w:r>
+              <w:rPr>
+                <w:rFonts w:ascii="Arial" w:hAnsi="Arial"/>
+                <w:sz w:val="20"/>
+              </w:rPr>
+              <w:t>The file is a CSV</w:t>
+            </w:r>
+          </w:p>
+        </w:tc>
+        <w:tc>
+          <w:tcPr>
+            <w:tcW w:w="1217" w:type="dxa"/>
+            <w:vAlign w:val="center"/>
+          </w:tcPr>
+          <w:p>
+            <w:pPr>
+              <w:pStyle w:val="H1bodytext"/>
+              <w:spacing w:after="0"/>
+              <w:ind w:left="0"/>
+              <w:jc w:val="center"/>
+              <w:rPr>
+                <w:rFonts w:ascii="Arial" w:hAnsi="Arial"/>
+                <w:sz w:val="20"/>
+              </w:rPr>
+            </w:pPr>
+            <w:r>
+              <w:rPr>
+                <w:rFonts w:ascii="Arial" w:hAnsi="Arial"/>
+                <w:sz w:val="20"/>
+              </w:rPr>
+              <w:t>PASS</w:t>
+            </w:r>
+          </w:p>
+        </w:tc>
+      </w:tr>
+      <w:tr>
+        <w:trPr>
+          <w:trHeight w:val="1313"/>
+        </w:trPr>
+        <w:tc>
+          <w:tcPr>
+            <w:tcW w:w="661" w:type="dxa"/>
+            <w:vMerge w:val="restart"/>
+            <w:vAlign w:val="center"/>
+          </w:tcPr>
+          <w:p>
+            <w:pPr>
+              <w:pStyle w:val="H1bodytext"/>
+              <w:spacing w:after="0"/>
+              <w:ind w:left="0"/>
+              <w:jc w:val="center"/>
+              <w:rPr>
+                <w:rFonts w:ascii="Arial" w:hAnsi="Arial"/>
+                <w:sz w:val="20"/>
+              </w:rPr>
+            </w:pPr>
+            <w:r>
+              <w:rPr>
+                <w:rFonts w:ascii="Arial" w:hAnsi="Arial"/>
+                <w:sz w:val="20"/>
+              </w:rPr>
+              <w:t>6</w:t>
+            </w:r>
+          </w:p>
+        </w:tc>
+        <w:tc>
+          <w:tcPr>
+            <w:tcW w:w="3659" w:type="dxa"/>
+            <w:vMerge w:val="restart"/>
+            <w:vAlign w:val="center"/>
+          </w:tcPr>
+          <w:p>
+            <w:pPr>
+              <w:pStyle w:val="H1bodytext"/>
+              <w:spacing w:after="0"/>
+              <w:ind w:left="0"/>
+              <w:rPr>
+                <w:rFonts w:ascii="Arial" w:hAnsi="Arial"/>
+                <w:sz w:val="20"/>
+              </w:rPr>
+            </w:pPr>
+            <w:r>
+              <w:rPr>
+                <w:rFonts w:ascii="Arial" w:hAnsi="Arial"/>
+                <w:sz w:val="20"/>
+              </w:rPr>
+              <w:t>Open outputs/dose.csv and verify the following for model date 1/1/2019:</w:t>
+            </w:r>
+          </w:p>
+          <w:p>
+            <w:pPr>
+              <w:pStyle w:val="H1bodytext"/>
+              <w:spacing w:after="0"/>
+              <w:ind w:left="0"/>
+              <w:rPr>
+                <w:rFonts w:ascii="Arial" w:hAnsi="Arial"/>
+                <w:sz w:val="20"/>
+              </w:rPr>
+            </w:pPr>
+          </w:p>
+          <w:p>
+            <w:pPr>
+              <w:pStyle w:val="H1bodytext"/>
+              <w:spacing w:after="0"/>
+              <w:ind w:left="1080"/>
+              <w:rPr>
+                <w:rFonts w:ascii="Arial" w:hAnsi="Arial"/>
+                <w:sz w:val="20"/>
+              </w:rPr>
+            </w:pPr>
+          </w:p>
+        </w:tc>
+        <w:tc>
+          <w:tcPr>
+            <w:tcW w:w="3823" w:type="dxa"/>
+            <w:vAlign w:val="center"/>
+          </w:tcPr>
+          <w:p>
+            <w:pPr>
+              <w:pStyle w:val="H1bodytext"/>
+              <w:spacing w:after="0"/>
+              <w:ind w:left="0"/>
+              <w:rPr>
+                <w:rFonts w:ascii="Arial" w:hAnsi="Arial"/>
+                <w:sz w:val="20"/>
+              </w:rPr>
+            </w:pPr>
+            <w:r>
+              <w:rPr>
+                <w:rFonts w:ascii="Arial" w:hAnsi="Arial"/>
+                <w:sz w:val="20"/>
+              </w:rPr>
+              <w:t>There is one row for pathway “A Route” (column 1) at layer=1, row=1, column=1, with doses of 6,80,5 for d1,d2,d3</w:t>
+            </w:r>
+          </w:p>
+        </w:tc>
+        <w:tc>
+          <w:tcPr>
+            <w:tcW w:w="1217" w:type="dxa"/>
+            <w:vAlign w:val="center"/>
+          </w:tcPr>
+          <w:p>
+            <w:pPr>
+              <w:pStyle w:val="H1bodytext"/>
+              <w:spacing w:after="0"/>
+              <w:ind w:left="0"/>
+              <w:jc w:val="center"/>
+              <w:rPr>
+                <w:rFonts w:ascii="Arial" w:hAnsi="Arial"/>
+                <w:sz w:val="20"/>
+              </w:rPr>
+            </w:pPr>
+            <w:r>
+              <w:rPr>
+                <w:rFonts w:ascii="Arial" w:hAnsi="Arial"/>
+                <w:sz w:val="20"/>
+              </w:rPr>
+              <w:t>PASS</w:t>
+            </w:r>
+          </w:p>
+        </w:tc>
+      </w:tr>
+      <w:tr>
+        <w:trPr>
+          <w:trHeight w:val="910"/>
+        </w:trPr>
+        <w:tc>
+          <w:tcPr>
+            <w:tcW w:w="661" w:type="dxa"/>
+            <w:vMerge/>
+            <w:vAlign w:val="center"/>
+          </w:tcPr>
+          <w:p>
+            <w:pPr>
+              <w:pStyle w:val="H1bodytext"/>
+              <w:spacing w:after="0"/>
+              <w:ind w:left="0"/>
+              <w:jc w:val="center"/>
+              <w:rPr>
+                <w:rFonts w:ascii="Arial" w:hAnsi="Arial"/>
+                <w:sz w:val="20"/>
+              </w:rPr>
+            </w:pPr>
+          </w:p>
+        </w:tc>
+        <w:tc>
+          <w:tcPr>
+            <w:tcW w:w="3659" w:type="dxa"/>
+            <w:vMerge/>
+            <w:vAlign w:val="center"/>
+          </w:tcPr>
+          <w:p>
+            <w:pPr>
+              <w:pStyle w:val="H1bodytext"/>
+              <w:spacing w:after="0"/>
+              <w:ind w:left="1080"/>
+              <w:rPr>
+                <w:rFonts w:ascii="Arial" w:hAnsi="Arial"/>
+                <w:sz w:val="20"/>
+              </w:rPr>
+            </w:pPr>
+          </w:p>
+        </w:tc>
+        <w:tc>
+          <w:tcPr>
+            <w:tcW w:w="3823" w:type="dxa"/>
+            <w:vAlign w:val="center"/>
+          </w:tcPr>
+          <w:p>
+            <w:pPr>
+              <w:pStyle w:val="H1bodytext"/>
+              <w:spacing w:after="0"/>
+              <w:ind w:left="0"/>
+              <w:rPr>
+                <w:rFonts w:ascii="Arial" w:hAnsi="Arial"/>
+                <w:sz w:val="20"/>
+              </w:rPr>
+            </w:pPr>
+            <w:r>
+              <w:rPr>
+                <w:rFonts w:ascii="Arial" w:hAnsi="Arial"/>
+                <w:sz w:val="20"/>
+              </w:rPr>
+              <w:t>There is one row for pathway “B Route” (column 1) at layer=1, row=1, column=1, with a dose of 7 for d1</w:t>
+            </w:r>
+          </w:p>
+        </w:tc>
+        <w:tc>
+          <w:tcPr>
+            <w:tcW w:w="1217" w:type="dxa"/>
+            <w:vAlign w:val="center"/>
+          </w:tcPr>
+          <w:p>
+            <w:pPr>
+              <w:pStyle w:val="H1bodytext"/>
+              <w:spacing w:after="0"/>
+              <w:ind w:left="0"/>
+              <w:jc w:val="center"/>
+              <w:rPr>
+                <w:rFonts w:ascii="Arial" w:hAnsi="Arial"/>
+                <w:sz w:val="20"/>
+              </w:rPr>
+            </w:pPr>
+            <w:r>
+              <w:rPr>
+                <w:rFonts w:ascii="Arial" w:hAnsi="Arial"/>
+                <w:sz w:val="20"/>
+              </w:rPr>
+              <w:t>PASS</w:t>
+            </w:r>
+          </w:p>
+        </w:tc>
+      </w:tr>
+      <w:tr>
+        <w:trPr>
+          <w:trHeight w:val="1223"/>
+        </w:trPr>
+        <w:tc>
+          <w:tcPr>
+            <w:tcW w:w="661" w:type="dxa"/>
+            <w:vMerge/>
+            <w:vAlign w:val="center"/>
+          </w:tcPr>
+          <w:p>
+            <w:pPr>
+              <w:pStyle w:val="H1bodytext"/>
+              <w:spacing w:after="0"/>
+              <w:ind w:left="0"/>
+              <w:jc w:val="center"/>
+              <w:rPr>
+                <w:rFonts w:ascii="Arial" w:hAnsi="Arial"/>
+                <w:sz w:val="20"/>
+              </w:rPr>
+            </w:pPr>
+          </w:p>
+        </w:tc>
+        <w:tc>
+          <w:tcPr>
+            <w:tcW w:w="3659" w:type="dxa"/>
+            <w:vMerge/>
+            <w:vAlign w:val="center"/>
+          </w:tcPr>
+          <w:p>
+            <w:pPr>
+              <w:pStyle w:val="H1bodytext"/>
+              <w:spacing w:after="0"/>
+              <w:ind w:left="0"/>
+              <w:rPr>
+                <w:rFonts w:ascii="Arial" w:hAnsi="Arial"/>
+                <w:sz w:val="20"/>
+              </w:rPr>
+            </w:pPr>
+          </w:p>
+        </w:tc>
+        <w:tc>
+          <w:tcPr>
+            <w:tcW w:w="3823" w:type="dxa"/>
+            <w:vAlign w:val="center"/>
+          </w:tcPr>
+          <w:p>
+            <w:pPr>
+              <w:pStyle w:val="H1bodytext"/>
+              <w:spacing w:after="0"/>
+              <w:ind w:left="0"/>
+              <w:rPr>
+                <w:rFonts w:ascii="Arial" w:hAnsi="Arial"/>
+                <w:sz w:val="20"/>
+              </w:rPr>
+            </w:pPr>
+            <w:r>
+              <w:rPr>
+                <w:rFonts w:ascii="Arial" w:hAnsi="Arial"/>
+                <w:sz w:val="20"/>
+              </w:rPr>
+              <w:t>There is one row for pathway “A Route” (column 1) at layer=2</w:t>
+            </w:r>
+            <w:r>
+              <w:rPr>
+                <w:rFonts w:ascii="Arial" w:hAnsi="Arial"/>
+                <w:sz w:val="20"/>
+              </w:rPr>
+              <w:t>, row=1, and column=</w:t>
+            </w:r>
+            <w:r>
+              <w:rPr>
+                <w:rFonts w:ascii="Arial" w:hAnsi="Arial"/>
+                <w:sz w:val="20"/>
+              </w:rPr>
+              <w:t>1, with doses of 12,99,12 for d1,d2,d3</w:t>
+            </w:r>
+          </w:p>
+        </w:tc>
+        <w:tc>
+          <w:tcPr>
+            <w:tcW w:w="1217" w:type="dxa"/>
+            <w:vAlign w:val="center"/>
+          </w:tcPr>
+          <w:p>
+            <w:pPr>
+              <w:pStyle w:val="H1bodytext"/>
+              <w:spacing w:after="0"/>
+              <w:ind w:left="0"/>
+              <w:jc w:val="center"/>
+              <w:rPr>
+                <w:rFonts w:ascii="Arial" w:hAnsi="Arial"/>
+                <w:sz w:val="20"/>
+              </w:rPr>
+            </w:pPr>
+            <w:r>
+              <w:rPr>
+                <w:rFonts w:ascii="Arial" w:hAnsi="Arial"/>
+                <w:sz w:val="20"/>
+              </w:rPr>
+              <w:t>PASS</w:t>
+            </w:r>
+          </w:p>
+        </w:tc>
+      </w:tr>
+      <w:tr>
+        <w:trPr>
+          <w:trHeight w:val="1178"/>
+        </w:trPr>
+        <w:tc>
+          <w:tcPr>
+            <w:tcW w:w="661" w:type="dxa"/>
+            <w:vMerge/>
+            <w:vAlign w:val="center"/>
+          </w:tcPr>
+          <w:p>
+            <w:pPr>
+              <w:pStyle w:val="H1bodytext"/>
+              <w:spacing w:after="0"/>
+              <w:ind w:left="0"/>
+              <w:jc w:val="center"/>
+              <w:rPr>
+                <w:rFonts w:ascii="Arial" w:hAnsi="Arial"/>
+                <w:sz w:val="20"/>
+              </w:rPr>
+            </w:pPr>
+          </w:p>
+        </w:tc>
+        <w:tc>
+          <w:tcPr>
+            <w:tcW w:w="3659" w:type="dxa"/>
+            <w:vMerge/>
+            <w:vAlign w:val="center"/>
+          </w:tcPr>
+          <w:p>
+            <w:pPr>
+              <w:pStyle w:val="H1bodytext"/>
+              <w:spacing w:after="0"/>
+              <w:ind w:left="0"/>
+              <w:rPr>
+                <w:rFonts w:ascii="Arial" w:hAnsi="Arial"/>
+                <w:sz w:val="20"/>
+              </w:rPr>
+            </w:pPr>
+          </w:p>
+        </w:tc>
+        <w:tc>
+          <w:tcPr>
+            <w:tcW w:w="3823" w:type="dxa"/>
+            <w:vAlign w:val="center"/>
+          </w:tcPr>
+          <w:p>
+            <w:pPr>
+              <w:pStyle w:val="H1bodytext"/>
+              <w:spacing w:after="0"/>
+              <w:ind w:left="0"/>
+              <w:rPr>
+                <w:rFonts w:ascii="Arial" w:hAnsi="Arial"/>
+                <w:sz w:val="20"/>
+              </w:rPr>
+            </w:pPr>
+            <w:r>
+              <w:rPr>
+                <w:rFonts w:ascii="Arial" w:hAnsi="Arial"/>
+                <w:sz w:val="20"/>
+              </w:rPr>
+              <w:t>There is one row for pathway “A Route” (column 1) at layer=1, row1, column=2, with a dose of 18 for d1</w:t>
+            </w:r>
+          </w:p>
+        </w:tc>
+        <w:tc>
+          <w:tcPr>
+            <w:tcW w:w="1217" w:type="dxa"/>
+            <w:vAlign w:val="center"/>
+          </w:tcPr>
+          <w:p>
+            <w:pPr>
+              <w:pStyle w:val="H1bodytext"/>
+              <w:spacing w:after="0"/>
+              <w:ind w:left="0"/>
+              <w:jc w:val="center"/>
+              <w:rPr>
+                <w:rFonts w:ascii="Arial" w:hAnsi="Arial"/>
+                <w:sz w:val="20"/>
+              </w:rPr>
+            </w:pPr>
+            <w:r>
+              <w:rPr>
+                <w:rFonts w:ascii="Arial" w:hAnsi="Arial"/>
+                <w:sz w:val="20"/>
+              </w:rPr>
+              <w:t>PASS</w:t>
+            </w:r>
+          </w:p>
+        </w:tc>
+      </w:tr>
+      <w:tr>
+        <w:trPr>
+          <w:trHeight w:val="1160"/>
+        </w:trPr>
+        <w:tc>
+          <w:tcPr>
+            <w:tcW w:w="661" w:type="dxa"/>
+            <w:vMerge/>
+            <w:vAlign w:val="center"/>
+          </w:tcPr>
+          <w:p>
+            <w:pPr>
+              <w:pStyle w:val="H1bodytext"/>
+              <w:spacing w:after="0"/>
+              <w:ind w:left="0"/>
+              <w:jc w:val="center"/>
+              <w:rPr>
+                <w:rFonts w:ascii="Arial" w:hAnsi="Arial"/>
+                <w:sz w:val="20"/>
+              </w:rPr>
+            </w:pPr>
+          </w:p>
+        </w:tc>
+        <w:tc>
+          <w:tcPr>
+            <w:tcW w:w="3659" w:type="dxa"/>
+            <w:vAlign w:val="center"/>
+          </w:tcPr>
+          <w:p>
+            <w:pPr>
+              <w:pStyle w:val="H1bodytext"/>
+              <w:spacing w:after="0"/>
+              <w:ind w:left="0"/>
+              <w:rPr>
+                <w:rFonts w:ascii="Arial" w:hAnsi="Arial"/>
+                <w:sz w:val="20"/>
+              </w:rPr>
+            </w:pPr>
+            <w:r>
+              <w:rPr>
+                <w:rFonts w:ascii="Arial" w:hAnsi="Arial"/>
+                <w:sz w:val="20"/>
+              </w:rPr>
+              <w:t>Open outputs/dose.csv and verify the following for model date 1/2/2019:</w:t>
+            </w:r>
+          </w:p>
+        </w:tc>
+        <w:tc>
+          <w:tcPr>
+            <w:tcW w:w="3823" w:type="dxa"/>
+            <w:vAlign w:val="center"/>
+          </w:tcPr>
+          <w:p>
+            <w:pPr>
+              <w:pStyle w:val="H1bodytext"/>
+              <w:spacing w:after="0"/>
+              <w:ind w:left="0"/>
+              <w:rPr>
+                <w:rFonts w:ascii="Arial" w:hAnsi="Arial"/>
+                <w:sz w:val="20"/>
+              </w:rPr>
+            </w:pPr>
+            <w:r>
+              <w:rPr>
+                <w:rFonts w:ascii="Arial" w:hAnsi="Arial"/>
+                <w:sz w:val="20"/>
+              </w:rPr>
+              <w:t>There is one row for pathway “A Route” (column 1) at layer =1, row=2, column=1, with doses of 24,110,15 for d1,d2,d3</w:t>
+            </w:r>
+          </w:p>
+        </w:tc>
+        <w:tc>
+          <w:tcPr>
+            <w:tcW w:w="1217" w:type="dxa"/>
+            <w:vAlign w:val="center"/>
+          </w:tcPr>
+          <w:p>
+            <w:pPr>
+              <w:pStyle w:val="H1bodytext"/>
+              <w:spacing w:after="0"/>
+              <w:ind w:left="0"/>
+              <w:jc w:val="center"/>
+              <w:rPr>
+                <w:rFonts w:ascii="Arial" w:hAnsi="Arial"/>
+                <w:sz w:val="20"/>
+              </w:rPr>
+            </w:pPr>
+            <w:r>
+              <w:rPr>
+                <w:rFonts w:ascii="Arial" w:hAnsi="Arial"/>
+                <w:sz w:val="20"/>
+              </w:rPr>
+              <w:t>PASS</w:t>
+            </w:r>
+          </w:p>
+        </w:tc>
+      </w:tr>
+      <w:tr>
+        <w:trPr>
+          <w:trHeight w:val="1070"/>
+        </w:trPr>
+        <w:tc>
+          <w:tcPr>
+            <w:tcW w:w="661" w:type="dxa"/>
+            <w:vMerge/>
+            <w:vAlign w:val="center"/>
+          </w:tcPr>
+          <w:p>
+            <w:pPr>
+              <w:pStyle w:val="H1bodytext"/>
+              <w:spacing w:after="0"/>
+              <w:ind w:left="0"/>
+              <w:jc w:val="center"/>
+              <w:rPr>
+                <w:rFonts w:ascii="Arial" w:hAnsi="Arial"/>
+                <w:sz w:val="20"/>
+              </w:rPr>
+            </w:pPr>
+          </w:p>
+        </w:tc>
+        <w:tc>
+          <w:tcPr>
+            <w:tcW w:w="3659" w:type="dxa"/>
+            <w:vAlign w:val="center"/>
+          </w:tcPr>
+          <w:p>
+            <w:pPr>
+              <w:pStyle w:val="H1bodytext"/>
+              <w:spacing w:after="0"/>
+              <w:ind w:left="0"/>
+              <w:rPr>
+                <w:rFonts w:ascii="Arial" w:hAnsi="Arial"/>
+                <w:sz w:val="20"/>
+              </w:rPr>
+            </w:pPr>
+            <w:r>
+              <w:rPr>
+                <w:rFonts w:ascii="Arial" w:hAnsi="Arial"/>
+                <w:sz w:val="20"/>
+              </w:rPr>
+              <w:t>Open outputs/dose.csv and verify the following for model date 1/3/2019:</w:t>
+            </w:r>
+          </w:p>
+        </w:tc>
+        <w:tc>
+          <w:tcPr>
+            <w:tcW w:w="3823" w:type="dxa"/>
+            <w:vAlign w:val="center"/>
+          </w:tcPr>
+          <w:p>
+            <w:pPr>
+              <w:pStyle w:val="H1bodytext"/>
+              <w:spacing w:after="0"/>
+              <w:ind w:left="0"/>
+              <w:rPr>
+                <w:rFonts w:ascii="Arial" w:hAnsi="Arial"/>
+                <w:sz w:val="20"/>
+              </w:rPr>
+            </w:pPr>
+            <w:r>
+              <w:rPr>
+                <w:rFonts w:ascii="Arial" w:hAnsi="Arial"/>
+                <w:sz w:val="20"/>
+              </w:rPr>
+              <w:t>There is one row for pathway “A Route” (column 1) at layer=1, row1, column=1, with a dose of 30 for d1</w:t>
+            </w:r>
+          </w:p>
+        </w:tc>
+        <w:tc>
+          <w:tcPr>
+            <w:tcW w:w="1217" w:type="dxa"/>
+            <w:vAlign w:val="center"/>
+          </w:tcPr>
+          <w:p>
+            <w:pPr>
+              <w:pStyle w:val="H1bodytext"/>
+              <w:spacing w:after="0"/>
+              <w:ind w:left="0"/>
+              <w:jc w:val="center"/>
+              <w:rPr>
+                <w:rFonts w:ascii="Arial" w:hAnsi="Arial"/>
+                <w:sz w:val="20"/>
+              </w:rPr>
+            </w:pPr>
+            <w:r>
+              <w:rPr>
+                <w:rFonts w:ascii="Arial" w:hAnsi="Arial"/>
+                <w:sz w:val="20"/>
+              </w:rPr>
+              <w:t>PASS</w:t>
+            </w:r>
+          </w:p>
+        </w:tc>
+      </w:tr>
+    </w:tbl>
     <w:p>
       <w:pPr>
         <w:rPr>
@@ -11642,6 +14078,93 @@
         </w:p>
       </w:docPartBody>
     </w:docPart>
+    <w:docPart>
+      <w:docPartPr>
+        <w:name w:val="32E33C031BE84267916760B6C045BE1B"/>
+        <w:category>
+          <w:name w:val="General"/>
+          <w:gallery w:val="placeholder"/>
+        </w:category>
+        <w:types>
+          <w:type w:val="bbPlcHdr"/>
+        </w:types>
+        <w:behaviors>
+          <w:behavior w:val="content"/>
+        </w:behaviors>
+        <w:guid w:val="{87FFF15B-1CD4-4EC9-AECD-6ECCD6DAA550}"/>
+      </w:docPartPr>
+      <w:docPartBody>
+        <w:p>
+          <w:pPr>
+            <w:pStyle w:val="32E33C031BE84267916760B6C045BE1B"/>
+          </w:pPr>
+          <w:r>
+            <w:rPr>
+              <w:rStyle w:val="PlaceholderText"/>
+            </w:rPr>
+            <w:t>[Keywords]</w:t>
+          </w:r>
+        </w:p>
+      </w:docPartBody>
+    </w:docPart>
+    <w:docPart>
+      <w:docPartPr>
+        <w:name w:val="16643740DD984BB0A358853F8CDAA964"/>
+        <w:category>
+          <w:name w:val="General"/>
+          <w:gallery w:val="placeholder"/>
+        </w:category>
+        <w:types>
+          <w:type w:val="bbPlcHdr"/>
+        </w:types>
+        <w:behaviors>
+          <w:behavior w:val="content"/>
+        </w:behaviors>
+        <w:guid w:val="{543DC355-96A8-4A35-9356-C7176C6A7E8C}"/>
+      </w:docPartPr>
+      <w:docPartBody>
+        <w:p>
+          <w:pPr>
+            <w:pStyle w:val="16643740DD984BB0A358853F8CDAA964"/>
+          </w:pPr>
+          <w:r>
+            <w:rPr>
+              <w:rStyle w:val="PlaceholderText"/>
+            </w:rPr>
+            <w:t>[Keywords]</w:t>
+          </w:r>
+        </w:p>
+      </w:docPartBody>
+    </w:docPart>
+    <w:docPart>
+      <w:docPartPr>
+        <w:name w:val="1466B984B2BB42B38DCCDF2E01A4BBE4"/>
+        <w:category>
+          <w:name w:val="General"/>
+          <w:gallery w:val="placeholder"/>
+        </w:category>
+        <w:types>
+          <w:type w:val="bbPlcHdr"/>
+        </w:types>
+        <w:behaviors>
+          <w:behavior w:val="content"/>
+        </w:behaviors>
+        <w:guid w:val="{F308EE47-E891-479A-BA61-610C279EF09C}"/>
+      </w:docPartPr>
+      <w:docPartBody>
+        <w:p>
+          <w:pPr>
+            <w:pStyle w:val="1466B984B2BB42B38DCCDF2E01A4BBE4"/>
+          </w:pPr>
+          <w:r>
+            <w:rPr>
+              <w:rStyle w:val="PlaceholderText"/>
+            </w:rPr>
+            <w:t>[Keywords]</w:t>
+          </w:r>
+        </w:p>
+      </w:docPartBody>
+    </w:docPart>
   </w:docParts>
 </w:glossaryDocument>
 </file>
@@ -11731,11 +14254,15 @@
   <w:rsids>
     <w:rsidRoot w:val="00EE5E56"/>
     <w:rsid w:val="000B660F"/>
+    <w:rsid w:val="00161CE3"/>
     <w:rsid w:val="00194D42"/>
+    <w:rsid w:val="0029577D"/>
     <w:rsid w:val="002B0148"/>
+    <w:rsid w:val="002E34C9"/>
     <w:rsid w:val="0039400B"/>
     <w:rsid w:val="003E36B3"/>
     <w:rsid w:val="004013E3"/>
+    <w:rsid w:val="00406B53"/>
     <w:rsid w:val="00436239"/>
     <w:rsid w:val="00455690"/>
     <w:rsid w:val="005941A2"/>
@@ -12210,7 +14737,7 @@
     <w:basedOn w:val="DefaultParagraphFont"/>
     <w:uiPriority w:val="99"/>
     <w:semiHidden/>
-    <w:rsid w:val="005D7DD6"/>
+    <w:rsid w:val="0029577D"/>
     <w:rPr>
       <w:color w:val="808080"/>
     </w:rPr>
@@ -12370,6 +14897,18 @@
   <w:style w:type="paragraph" w:customStyle="1" w:styleId="BA4E11E3E3DA43C89DC36505240ACFA2">
     <w:name w:val="BA4E11E3E3DA43C89DC36505240ACFA2"/>
     <w:rsid w:val="005D7DD6"/>
+  </w:style>
+  <w:style w:type="paragraph" w:customStyle="1" w:styleId="32E33C031BE84267916760B6C045BE1B">
+    <w:name w:val="32E33C031BE84267916760B6C045BE1B"/>
+    <w:rsid w:val="0029577D"/>
+  </w:style>
+  <w:style w:type="paragraph" w:customStyle="1" w:styleId="16643740DD984BB0A358853F8CDAA964">
+    <w:name w:val="16643740DD984BB0A358853F8CDAA964"/>
+    <w:rsid w:val="0029577D"/>
+  </w:style>
+  <w:style w:type="paragraph" w:customStyle="1" w:styleId="1466B984B2BB42B38DCCDF2E01A4BBE4">
+    <w:name w:val="1466B984B2BB42B38DCCDF2E01A4BBE4"/>
+    <w:rsid w:val="0029577D"/>
   </w:style>
 </w:styles>
 </file>

</xml_diff>